<commit_message>
Document done, pending review
</commit_message>
<xml_diff>
--- a/__Progress Report 02.docx
+++ b/__Progress Report 02.docx
@@ -52,7 +52,13 @@
         <w:jc w:val="center"/>
       </w:pPr>
       <w:r>
-        <w:t xml:space="preserve">Single Cycle Simplified </w:t>
+        <w:t xml:space="preserve">Single Cycle </w:t>
+      </w:r>
+      <w:r>
+        <w:t>Complete</w:t>
+      </w:r>
+      <w:r>
+        <w:t xml:space="preserve"> </w:t>
       </w:r>
       <w:proofErr w:type="spellStart"/>
       <w:r>
@@ -81,10 +87,10 @@
           <w:noProof/>
         </w:rPr>
         <w:drawing>
-          <wp:inline distT="0" distB="0" distL="0" distR="0" wp14:anchorId="41A86999" wp14:editId="74E7EB85">
-            <wp:extent cx="7318375" cy="4391025"/>
-            <wp:effectExtent l="0" t="0" r="0" b="0"/>
-            <wp:docPr id="1" name="Picture"/>
+          <wp:inline distT="0" distB="0" distL="0" distR="0">
+            <wp:extent cx="7040880" cy="5212080"/>
+            <wp:effectExtent l="0" t="0" r="7620" b="7620"/>
+            <wp:docPr id="8" name="Picture 8"/>
             <wp:cNvGraphicFramePr>
               <a:graphicFrameLocks xmlns:a="http://schemas.openxmlformats.org/drawingml/2006/main" noChangeAspect="1"/>
             </wp:cNvGraphicFramePr>
@@ -92,13 +98,19 @@
               <a:graphicData uri="http://schemas.openxmlformats.org/drawingml/2006/picture">
                 <pic:pic xmlns:pic="http://schemas.openxmlformats.org/drawingml/2006/picture">
                   <pic:nvPicPr>
-                    <pic:cNvPr id="0" name="Picture"/>
+                    <pic:cNvPr id="0" name="Picture 3"/>
                     <pic:cNvPicPr>
                       <a:picLocks noChangeAspect="1" noChangeArrowheads="1"/>
                     </pic:cNvPicPr>
                   </pic:nvPicPr>
                   <pic:blipFill>
-                    <a:blip r:embed="rId5"/>
+                    <a:blip r:embed="rId5">
+                      <a:extLst>
+                        <a:ext uri="{28A0092B-C50C-407E-A947-70E740481C1C}">
+                          <a14:useLocalDpi xmlns:a14="http://schemas.microsoft.com/office/drawing/2010/main" val="0"/>
+                        </a:ext>
+                      </a:extLst>
+                    </a:blip>
                     <a:srcRect/>
                     <a:stretch>
                       <a:fillRect/>
@@ -107,17 +119,14 @@
                   <pic:spPr bwMode="auto">
                     <a:xfrm>
                       <a:off x="0" y="0"/>
-                      <a:ext cx="7318375" cy="4391025"/>
+                      <a:ext cx="7040880" cy="5212080"/>
                     </a:xfrm>
                     <a:prstGeom prst="rect">
                       <a:avLst/>
                     </a:prstGeom>
                     <a:noFill/>
-                    <a:ln w="9525">
+                    <a:ln>
                       <a:noFill/>
-                      <a:miter lim="800000"/>
-                      <a:headEnd/>
-                      <a:tailEnd/>
                     </a:ln>
                   </pic:spPr>
                 </pic:pic>
@@ -126,6 +135,8 @@
           </wp:inline>
         </w:drawing>
       </w:r>
+      <w:bookmarkStart w:id="0" w:name="_GoBack"/>
+      <w:bookmarkEnd w:id="0"/>
     </w:p>
     <w:p>
       <w:pPr>
@@ -314,6 +325,7 @@
         <w:rPr>
           <w:rFonts w:ascii="Courier New" w:hAnsi="Courier New" w:cs="Courier New"/>
         </w:rPr>
+        <w:lastRenderedPageBreak/>
         <w:t xml:space="preserve">    </w:t>
       </w:r>
       <w:proofErr w:type="gramStart"/>
@@ -438,7 +450,6 @@
         <w:rPr>
           <w:rFonts w:ascii="Courier New" w:hAnsi="Courier New" w:cs="Courier New"/>
         </w:rPr>
-        <w:lastRenderedPageBreak/>
         <w:t xml:space="preserve">    </w:t>
       </w:r>
       <w:proofErr w:type="gramStart"/>
@@ -1854,6 +1865,7 @@
         <w:rPr>
           <w:rFonts w:ascii="Courier New" w:hAnsi="Courier New" w:cs="Courier New"/>
         </w:rPr>
+        <w:lastRenderedPageBreak/>
         <w:t xml:space="preserve">    </w:t>
       </w:r>
       <w:proofErr w:type="gramStart"/>
@@ -1992,7 +2004,6 @@
         <w:rPr>
           <w:rFonts w:ascii="Courier New" w:hAnsi="Courier New" w:cs="Courier New"/>
         </w:rPr>
-        <w:lastRenderedPageBreak/>
         <w:t xml:space="preserve">              alu_</w:t>
       </w:r>
       <w:proofErr w:type="gramStart"/>
@@ -3225,6 +3236,7 @@
         <w:rPr>
           <w:rFonts w:ascii="Courier New" w:hAnsi="Courier New" w:cs="Courier New"/>
         </w:rPr>
+        <w:lastRenderedPageBreak/>
         <w:t xml:space="preserve">    </w:t>
       </w:r>
       <w:proofErr w:type="gramStart"/>
@@ -3363,7 +3375,6 @@
         <w:rPr>
           <w:rFonts w:ascii="Courier New" w:hAnsi="Courier New" w:cs="Courier New"/>
         </w:rPr>
-        <w:lastRenderedPageBreak/>
         <w:t xml:space="preserve">        </w:t>
       </w:r>
       <w:proofErr w:type="gramStart"/>
@@ -4877,7 +4888,6 @@
         <w:rPr>
           <w:rFonts w:ascii="Courier New" w:hAnsi="Courier New" w:cs="Courier New"/>
         </w:rPr>
-        <w:lastRenderedPageBreak/>
         <w:t>module</w:t>
       </w:r>
       <w:proofErr w:type="gramEnd"/>
@@ -6657,6 +6667,7 @@
         <w:rPr>
           <w:rFonts w:ascii="Courier New" w:hAnsi="Courier New" w:cs="Courier New"/>
         </w:rPr>
+        <w:lastRenderedPageBreak/>
         <w:t xml:space="preserve">                </w:t>
       </w:r>
       <w:proofErr w:type="gramStart"/>
@@ -6897,7 +6908,6 @@
         <w:rPr>
           <w:rFonts w:ascii="Courier New" w:hAnsi="Courier New" w:cs="Courier New"/>
         </w:rPr>
-        <w:lastRenderedPageBreak/>
         <w:t xml:space="preserve">                </w:t>
       </w:r>
       <w:proofErr w:type="gramStart"/>
@@ -8291,6 +8301,12 @@
           <w:rFonts w:ascii="Courier New" w:hAnsi="Courier New"/>
         </w:rPr>
         <w:br/>
+      </w:r>
+      <w:r>
+        <w:rPr>
+          <w:rFonts w:ascii="Courier New" w:hAnsi="Courier New"/>
+        </w:rPr>
+        <w:lastRenderedPageBreak/>
         <w:t xml:space="preserve">        4'b0101: Control &lt;= 10'b0001111010; // </w:t>
       </w:r>
       <w:proofErr w:type="spellStart"/>
@@ -8416,7 +8432,6 @@
         <w:rPr>
           <w:rFonts w:ascii="Courier New" w:hAnsi="Courier New" w:cs="Courier New"/>
         </w:rPr>
-        <w:lastRenderedPageBreak/>
         <w:t>endmodule</w:t>
       </w:r>
       <w:proofErr w:type="spellEnd"/>
@@ -9695,6 +9710,7 @@
         <w:rPr>
           <w:rFonts w:ascii="Courier New" w:hAnsi="Courier New" w:cs="Courier New"/>
         </w:rPr>
+        <w:lastRenderedPageBreak/>
         <w:t>endmodule</w:t>
       </w:r>
       <w:proofErr w:type="spellEnd"/>
@@ -9747,7 +9763,6 @@
         <w:rPr>
           <w:rFonts w:ascii="Courier New" w:hAnsi="Courier New" w:cs="Courier New"/>
         </w:rPr>
-        <w:lastRenderedPageBreak/>
         <w:br/>
       </w:r>
       <w:proofErr w:type="spellStart"/>
@@ -10331,7 +10346,7 @@
       <w:pPr>
         <w:pStyle w:val="DefaultStyle"/>
       </w:pPr>
-      <w:bookmarkStart w:id="0" w:name="__DdeLink__2116_1357967907"/>
+      <w:bookmarkStart w:id="1" w:name="__DdeLink__2116_1357967907"/>
       <w:r>
         <w:t xml:space="preserve">Please note that the warning is intentional. Since the code is reading the instructions from a file directly into a </w:t>
       </w:r>
@@ -10343,7 +10358,7 @@
       <w:r>
         <w:t xml:space="preserve"> vector, it's leaving most of the vector uninitialized, thus causing the warning.</w:t>
       </w:r>
-      <w:bookmarkEnd w:id="0"/>
+      <w:bookmarkEnd w:id="1"/>
       <w:r>
         <w:t xml:space="preserve"> </w:t>
       </w:r>
@@ -10360,8 +10375,6 @@
         <w:lastRenderedPageBreak/>
         <w:t>Execution1</w:t>
       </w:r>
-      <w:bookmarkStart w:id="1" w:name="_GoBack"/>
-      <w:bookmarkEnd w:id="1"/>
     </w:p>
     <w:p>
       <w:pPr>

</xml_diff>

<commit_message>
Updated diagram; final version of doc
</commit_message>
<xml_diff>
--- a/__Progress Report 02.docx
+++ b/__Progress Report 02.docx
@@ -88,9 +88,9 @@
         </w:rPr>
         <w:drawing>
           <wp:inline distT="0" distB="0" distL="0" distR="0">
-            <wp:extent cx="7040880" cy="5212080"/>
-            <wp:effectExtent l="0" t="0" r="7620" b="7620"/>
-            <wp:docPr id="8" name="Picture 8"/>
+            <wp:extent cx="7042785" cy="5133975"/>
+            <wp:effectExtent l="0" t="0" r="5715" b="9525"/>
+            <wp:docPr id="1" name="Picture 1"/>
             <wp:cNvGraphicFramePr>
               <a:graphicFrameLocks xmlns:a="http://schemas.openxmlformats.org/drawingml/2006/main" noChangeAspect="1"/>
             </wp:cNvGraphicFramePr>
@@ -98,7 +98,7 @@
               <a:graphicData uri="http://schemas.openxmlformats.org/drawingml/2006/picture">
                 <pic:pic xmlns:pic="http://schemas.openxmlformats.org/drawingml/2006/picture">
                   <pic:nvPicPr>
-                    <pic:cNvPr id="0" name="Picture 3"/>
+                    <pic:cNvPr id="0" name="Picture 1"/>
                     <pic:cNvPicPr>
                       <a:picLocks noChangeAspect="1" noChangeArrowheads="1"/>
                     </pic:cNvPicPr>
@@ -119,7 +119,7 @@
                   <pic:spPr bwMode="auto">
                     <a:xfrm>
                       <a:off x="0" y="0"/>
-                      <a:ext cx="7040880" cy="5212080"/>
+                      <a:ext cx="7042785" cy="5133975"/>
                     </a:xfrm>
                     <a:prstGeom prst="rect">
                       <a:avLst/>
@@ -135,8 +135,6 @@
           </wp:inline>
         </w:drawing>
       </w:r>
-      <w:bookmarkStart w:id="0" w:name="_GoBack"/>
-      <w:bookmarkEnd w:id="0"/>
     </w:p>
     <w:p>
       <w:pPr>
@@ -289,6 +287,7 @@
         </w:rPr>
         <w:t>;</w:t>
       </w:r>
+      <w:bookmarkStart w:id="0" w:name="_GoBack"/>
     </w:p>
     <w:p>
       <w:pPr>
@@ -357,6 +356,7 @@
         <w:t>;</w:t>
       </w:r>
     </w:p>
+    <w:bookmarkEnd w:id="0"/>
     <w:p>
       <w:pPr>
         <w:pStyle w:val="DefaultStyle"/>
@@ -10395,6 +10395,9 @@
     </w:p>
     <w:p>
       <w:r>
+        <w:rPr>
+          <w:noProof/>
+        </w:rPr>
         <w:drawing>
           <wp:inline distT="0" distB="0" distL="0" distR="0" wp14:anchorId="2B0E89B0" wp14:editId="31E4D797">
             <wp:extent cx="5453787" cy="2978728"/>
@@ -11971,7 +11974,6 @@
     <w:lvl w:ilvl="1">
       <w:start w:val="1"/>
       <w:numFmt w:val="none"/>
-      <w:pStyle w:val="Heading2"/>
       <w:suff w:val="nothing"/>
       <w:lvlText w:val=""/>
       <w:lvlJc w:val="left"/>
@@ -11982,7 +11984,6 @@
     <w:lvl w:ilvl="2">
       <w:start w:val="1"/>
       <w:numFmt w:val="none"/>
-      <w:pStyle w:val="Heading3"/>
       <w:suff w:val="nothing"/>
       <w:lvlText w:val=""/>
       <w:lvlJc w:val="left"/>
@@ -11993,7 +11994,6 @@
     <w:lvl w:ilvl="3">
       <w:start w:val="1"/>
       <w:numFmt w:val="none"/>
-      <w:pStyle w:val="Heading4"/>
       <w:suff w:val="nothing"/>
       <w:lvlText w:val=""/>
       <w:lvlJc w:val="left"/>
@@ -12004,7 +12004,6 @@
     <w:lvl w:ilvl="4">
       <w:start w:val="1"/>
       <w:numFmt w:val="none"/>
-      <w:pStyle w:val="Heading5"/>
       <w:suff w:val="nothing"/>
       <w:lvlText w:val=""/>
       <w:lvlJc w:val="left"/>
@@ -12015,7 +12014,6 @@
     <w:lvl w:ilvl="5">
       <w:start w:val="1"/>
       <w:numFmt w:val="none"/>
-      <w:pStyle w:val="Heading6"/>
       <w:suff w:val="nothing"/>
       <w:lvlText w:val=""/>
       <w:lvlJc w:val="left"/>
@@ -12026,7 +12024,6 @@
     <w:lvl w:ilvl="6">
       <w:start w:val="1"/>
       <w:numFmt w:val="none"/>
-      <w:pStyle w:val="Heading7"/>
       <w:suff w:val="nothing"/>
       <w:lvlText w:val=""/>
       <w:lvlJc w:val="left"/>
@@ -12037,7 +12034,6 @@
     <w:lvl w:ilvl="7">
       <w:start w:val="1"/>
       <w:numFmt w:val="none"/>
-      <w:pStyle w:val="Heading8"/>
       <w:suff w:val="nothing"/>
       <w:lvlText w:val=""/>
       <w:lvlJc w:val="left"/>
@@ -12048,7 +12044,6 @@
     <w:lvl w:ilvl="8">
       <w:start w:val="1"/>
       <w:numFmt w:val="none"/>
-      <w:pStyle w:val="Heading9"/>
       <w:suff w:val="nothing"/>
       <w:lvlText w:val=""/>
       <w:lvlJc w:val="left"/>

</xml_diff>

<commit_message>
Corrected and updated progress report.
</commit_message>
<xml_diff>
--- a/__Progress Report 02.docx
+++ b/__Progress Report 02.docx
@@ -4,35 +4,19 @@
   <w:body>
     <w:p>
       <w:pPr>
-        <w:pStyle w:val="style42"/>
-      </w:pPr>
-      <w:bookmarkStart w:id="0" w:name="_GoBack"/>
-      <w:bookmarkEnd w:id="0"/>
+        <w:pStyle w:val="style43"/>
+      </w:pPr>
       <w:r>
         <w:rPr>
           <w:sz w:val="88"/>
           <w:szCs w:val="88"/>
         </w:rPr>
-        <w:t xml:space="preserve">CS 385 – Progress Report </w:t>
-      </w:r>
-      <w:r>
-        <w:rPr>
-          <w:sz w:val="88"/>
-          <w:szCs w:val="88"/>
-        </w:rPr>
-        <w:t>I</w:t>
-      </w:r>
-      <w:r>
-        <w:rPr>
-          <w:sz w:val="88"/>
-          <w:szCs w:val="88"/>
-        </w:rPr>
-        <w:t>I</w:t>
-      </w:r>
-    </w:p>
-    <w:p>
-      <w:pPr>
-        <w:pStyle w:val="style43"/>
+        <w:t>CS 385 – Progress Report II</w:t>
+      </w:r>
+    </w:p>
+    <w:p>
+      <w:pPr>
+        <w:pStyle w:val="style44"/>
         <w:spacing w:after="0" w:before="0" w:line="100" w:lineRule="atLeast"/>
         <w:contextualSpacing w:val="false"/>
       </w:pPr>
@@ -61,13 +45,13 @@
         <w:pStyle w:val="style2"/>
         <w:numPr>
           <w:ilvl w:val="1"/>
-          <w:numId w:val="1"/>
+          <w:numId w:val="2"/>
         </w:numPr>
         <w:jc w:val="center"/>
       </w:pPr>
       <w:r>
         <w:rPr/>
-        <w:t>Single Cycle Simplified Datapath for R-type</w:t>
+        <w:t>Single Cycle Complete Datapath for R-type</w:t>
       </w:r>
     </w:p>
     <w:p>
@@ -88,7 +72,7 @@
         <w:rPr/>
         <w:drawing>
           <wp:inline distB="0" distL="0" distR="0" distT="0">
-            <wp:extent cx="7318375" cy="4391025"/>
+            <wp:extent cx="7042785" cy="5133975"/>
             <wp:effectExtent b="0" l="0" r="0" t="0"/>
             <wp:docPr descr="" id="0" name="Picture"/>
             <wp:cNvGraphicFramePr>
@@ -113,7 +97,7 @@
                   <pic:spPr bwMode="auto">
                     <a:xfrm>
                       <a:off x="0" y="0"/>
-                      <a:ext cx="7318375" cy="4391025"/>
+                      <a:ext cx="7042785" cy="5133975"/>
                     </a:xfrm>
                     <a:prstGeom prst="rect">
                       <a:avLst/>
@@ -149,7 +133,7 @@
         <w:pStyle w:val="style2"/>
         <w:numPr>
           <w:ilvl w:val="1"/>
-          <w:numId w:val="1"/>
+          <w:numId w:val="2"/>
         </w:numPr>
       </w:pPr>
       <w:r>
@@ -209,6 +193,7 @@
         </w:rPr>
         <w:t xml:space="preserve">    </w:t>
       </w:r>
+      <w:bookmarkStart w:id="0" w:name="_GoBack"/>
       <w:r>
         <w:rPr>
           <w:rFonts w:ascii="Courier New" w:cs="Courier New" w:hAnsi="Courier New"/>
@@ -260,6 +245,7 @@
         <w:spacing w:after="0" w:before="0" w:line="100" w:lineRule="atLeast"/>
         <w:contextualSpacing w:val="false"/>
       </w:pPr>
+      <w:bookmarkEnd w:id="0"/>
       <w:r>
         <w:rPr>
           <w:rFonts w:ascii="Courier New" w:cs="Courier New" w:hAnsi="Courier New"/>
@@ -425,7 +411,7 @@
         <w:pStyle w:val="style2"/>
         <w:numPr>
           <w:ilvl w:val="1"/>
-          <w:numId w:val="1"/>
+          <w:numId w:val="2"/>
         </w:numPr>
       </w:pPr>
       <w:r>
@@ -720,7 +706,7 @@
         <w:pStyle w:val="style2"/>
         <w:numPr>
           <w:ilvl w:val="1"/>
-          <w:numId w:val="1"/>
+          <w:numId w:val="2"/>
         </w:numPr>
       </w:pPr>
       <w:r>
@@ -1043,7 +1029,7 @@
         <w:pStyle w:val="style2"/>
         <w:numPr>
           <w:ilvl w:val="1"/>
-          <w:numId w:val="1"/>
+          <w:numId w:val="2"/>
         </w:numPr>
       </w:pPr>
       <w:r>
@@ -1357,7 +1343,7 @@
         <w:pStyle w:val="style2"/>
         <w:numPr>
           <w:ilvl w:val="1"/>
-          <w:numId w:val="1"/>
+          <w:numId w:val="2"/>
         </w:numPr>
       </w:pPr>
       <w:r>
@@ -1671,7 +1657,7 @@
         <w:pStyle w:val="style2"/>
         <w:numPr>
           <w:ilvl w:val="1"/>
-          <w:numId w:val="1"/>
+          <w:numId w:val="2"/>
         </w:numPr>
       </w:pPr>
       <w:r>
@@ -1813,7 +1799,7 @@
         <w:pStyle w:val="style2"/>
         <w:numPr>
           <w:ilvl w:val="1"/>
-          <w:numId w:val="1"/>
+          <w:numId w:val="2"/>
         </w:numPr>
       </w:pPr>
       <w:r>
@@ -2003,7 +1989,7 @@
         <w:pStyle w:val="style2"/>
         <w:numPr>
           <w:ilvl w:val="1"/>
-          <w:numId w:val="1"/>
+          <w:numId w:val="2"/>
         </w:numPr>
       </w:pPr>
       <w:r>
@@ -2232,7 +2218,7 @@
         <w:pStyle w:val="style2"/>
         <w:numPr>
           <w:ilvl w:val="1"/>
-          <w:numId w:val="1"/>
+          <w:numId w:val="2"/>
         </w:numPr>
       </w:pPr>
       <w:r>
@@ -2397,7 +2383,7 @@
         <w:pStyle w:val="style2"/>
         <w:numPr>
           <w:ilvl w:val="1"/>
-          <w:numId w:val="1"/>
+          <w:numId w:val="2"/>
         </w:numPr>
       </w:pPr>
       <w:r>
@@ -2524,7 +2510,7 @@
         <w:pStyle w:val="style2"/>
         <w:numPr>
           <w:ilvl w:val="1"/>
-          <w:numId w:val="1"/>
+          <w:numId w:val="2"/>
         </w:numPr>
       </w:pPr>
       <w:r>
@@ -2705,7 +2691,7 @@
         <w:pStyle w:val="style2"/>
         <w:numPr>
           <w:ilvl w:val="1"/>
-          <w:numId w:val="1"/>
+          <w:numId w:val="2"/>
         </w:numPr>
       </w:pPr>
       <w:r>
@@ -2886,7 +2872,7 @@
         <w:pStyle w:val="style2"/>
         <w:numPr>
           <w:ilvl w:val="1"/>
-          <w:numId w:val="1"/>
+          <w:numId w:val="2"/>
         </w:numPr>
       </w:pPr>
       <w:r>
@@ -3029,7 +3015,7 @@
         <w:pStyle w:val="style2"/>
         <w:numPr>
           <w:ilvl w:val="1"/>
-          <w:numId w:val="1"/>
+          <w:numId w:val="2"/>
         </w:numPr>
       </w:pPr>
       <w:r>
@@ -3438,7 +3424,7 @@
         <w:pStyle w:val="style2"/>
         <w:numPr>
           <w:ilvl w:val="1"/>
-          <w:numId w:val="1"/>
+          <w:numId w:val="2"/>
         </w:numPr>
       </w:pPr>
       <w:r>
@@ -3847,7 +3833,7 @@
         <w:pStyle w:val="style2"/>
         <w:numPr>
           <w:ilvl w:val="1"/>
-          <w:numId w:val="1"/>
+          <w:numId w:val="2"/>
         </w:numPr>
       </w:pPr>
       <w:r>
@@ -4256,7 +4242,7 @@
         <w:pStyle w:val="style2"/>
         <w:numPr>
           <w:ilvl w:val="1"/>
-          <w:numId w:val="1"/>
+          <w:numId w:val="2"/>
         </w:numPr>
       </w:pPr>
       <w:r>
@@ -4667,7 +4653,7 @@
         <w:pStyle w:val="style2"/>
         <w:numPr>
           <w:ilvl w:val="1"/>
-          <w:numId w:val="1"/>
+          <w:numId w:val="2"/>
         </w:numPr>
       </w:pPr>
       <w:r>
@@ -4691,8 +4677,6 @@
       <w:r>
         <w:rPr>
           <w:rFonts w:ascii="Courier New" w:cs="Courier New" w:hAnsi="Courier New"/>
-          <w:sz w:val="21"/>
-          <w:szCs w:val="21"/>
         </w:rPr>
         <w:t>input [3:0] Op;</w:t>
         <w:br/>
@@ -4747,13 +4731,7 @@
         <w:rPr>
           <w:rFonts w:ascii="Courier New" w:cs="Courier New" w:hAnsi="Courier New"/>
         </w:rPr>
-        <w:t xml:space="preserve">        4'b1001: Control &lt;= 10'b0010000110; // bne</w:t>
-      </w:r>
-      <w:r>
-        <w:rPr>
-          <w:rFonts w:ascii="Courier New" w:cs="Courier New" w:hAnsi="Courier New"/>
-        </w:rPr>
-        <w:t xml:space="preserve"> </w:t>
+        <w:t xml:space="preserve">        4'b1001: Control &lt;= 10'b0010000110; // bne </w:t>
         <w:br/>
         <w:t xml:space="preserve">    endcase</w:t>
         <w:br/>
@@ -4766,7 +4744,7 @@
         <w:pStyle w:val="style2"/>
         <w:numPr>
           <w:ilvl w:val="1"/>
-          <w:numId w:val="1"/>
+          <w:numId w:val="2"/>
         </w:numPr>
       </w:pPr>
       <w:r>
@@ -4783,16 +4761,12 @@
       <w:r>
         <w:rPr>
           <w:rFonts w:ascii="Courier New" w:hAnsi="Courier New"/>
-          <w:sz w:val="21"/>
-          <w:szCs w:val="21"/>
         </w:rPr>
         <w:t xml:space="preserve">    </w:t>
       </w:r>
       <w:r>
         <w:rPr>
           <w:rFonts w:ascii="Courier New" w:hAnsi="Courier New"/>
-          <w:sz w:val="21"/>
-          <w:szCs w:val="21"/>
         </w:rPr>
         <w:t>input clock;</w:t>
         <w:br/>
@@ -4818,9 +4792,33 @@
         <w:t xml:space="preserve">        $readmemh("input2.hex", InstrMem);</w:t>
         <w:br/>
         <w:br/>
-        <w:t xml:space="preserve">        DataMem [0] = 16'h7;</w:t>
-        <w:br/>
-        <w:t xml:space="preserve">        DataMem [1] = 16'h5;</w:t>
+        <w:t xml:space="preserve">        DataMem [0] = 16'h</w:t>
+      </w:r>
+      <w:r>
+        <w:rPr>
+          <w:rFonts w:ascii="Courier New" w:hAnsi="Courier New"/>
+        </w:rPr>
+        <w:t>8</w:t>
+      </w:r>
+      <w:r>
+        <w:rPr>
+          <w:rFonts w:ascii="Courier New" w:hAnsi="Courier New"/>
+        </w:rPr>
+        <w:t>;</w:t>
+        <w:br/>
+        <w:t xml:space="preserve">        DataMem [1] = 16'h</w:t>
+      </w:r>
+      <w:r>
+        <w:rPr>
+          <w:rFonts w:ascii="Courier New" w:hAnsi="Courier New"/>
+        </w:rPr>
+        <w:t>a</w:t>
+      </w:r>
+      <w:r>
+        <w:rPr>
+          <w:rFonts w:ascii="Courier New" w:hAnsi="Courier New"/>
+        </w:rPr>
+        <w:t>;</w:t>
         <w:br/>
         <w:t xml:space="preserve">    end</w:t>
         <w:br/>
@@ -4844,33 +4842,31 @@
         <w:t xml:space="preserve">    not g1(NotZero, Zero);</w:t>
         <w:br/>
         <w:t xml:space="preserve">    and g2(ne, BNE, NotZero),</w:t>
+        <w:br/>
+        <w:t xml:space="preserve">        g3(eq, BEQ, Zero);</w:t>
+        <w:br/>
+        <w:t xml:space="preserve">    or  g4(PCsrc, ne, eq);</w:t>
+        <w:br/>
+        <w:br/>
+        <w:t xml:space="preserve">    mux_4_to_2 mux1(WriteReg, InstrReg[9:8], InstrReg[7:6], RegDst);</w:t>
+        <w:br/>
+        <w:t xml:space="preserve">    mux_32_to_16 mux2(WriteData, ALUOut, DataMem[ALUOut], MemtoReg),</w:t>
+        <w:br/>
+        <w:t xml:space="preserve">                 mux3(B, ReadData2, SignExtend, ALUSrc),</w:t>
+        <w:br/>
+        <w:t xml:space="preserve">                 mux4(NextPC, PCplus1, SignExtend, P</w:t>
       </w:r>
       <w:r>
         <w:rPr>
           <w:rFonts w:ascii="Courier New" w:hAnsi="Courier New"/>
-          <w:sz w:val="21"/>
-          <w:szCs w:val="21"/>
-        </w:rPr>
-        <w:br/>
+        </w:rPr>
+        <w:t>C</w:t>
       </w:r>
       <w:r>
         <w:rPr>
           <w:rFonts w:ascii="Courier New" w:hAnsi="Courier New"/>
-          <w:sz w:val="21"/>
-          <w:szCs w:val="21"/>
-        </w:rPr>
-        <w:t xml:space="preserve">        g3(eq, BEQ, Zero);</w:t>
-        <w:br/>
-        <w:t xml:space="preserve">    or  g4(PCsrc, ne, eq);</w:t>
-        <w:br/>
-        <w:br/>
-        <w:t xml:space="preserve">    mux_4_to_2 mux1(WriteReg, InstrReg[9:8], InstrReg[7:6], RegDst);</w:t>
-        <w:br/>
-        <w:t xml:space="preserve">    mux_32_to_16 mux2(WriteData, ALUOut, DataMem[ALUOut], MemtoReg),</w:t>
-        <w:br/>
-        <w:t xml:space="preserve">                 mux3(B, ReadData2, SignExtend, ALUSrc),</w:t>
-        <w:br/>
-        <w:t xml:space="preserve">                 mux4(NextPC, PCplus1, SignExtend, Pcsrc);</w:t>
+        </w:rPr>
+        <w:t>src);</w:t>
         <w:br/>
         <w:br/>
         <w:t xml:space="preserve">    always @(negedge clock) begin </w:t>
@@ -4885,16 +4881,9 @@
       <w:r>
         <w:rPr>
           <w:rFonts w:ascii="Courier New" w:cs="Courier New" w:hAnsi="Courier New"/>
-          <w:sz w:val="21"/>
-          <w:szCs w:val="21"/>
         </w:rPr>
         <w:t xml:space="preserve">    end</w:t>
         <w:br/>
-      </w:r>
-      <w:r>
-        <w:rPr>
-          <w:rFonts w:ascii="Courier New" w:cs="Courier New" w:hAnsi="Courier New"/>
-        </w:rPr>
         <w:t>endmodule</w:t>
         <w:br/>
         <w:br/>
@@ -4929,13 +4918,13 @@
         <w:rPr>
           <w:rFonts w:ascii="Courier New" w:cs="Courier New" w:hAnsi="Courier New"/>
         </w:rPr>
-        <w:t>24</w:t>
-      </w:r>
-      <w:r>
-        <w:rPr>
-          <w:rFonts w:ascii="Courier New" w:cs="Courier New" w:hAnsi="Courier New"/>
-        </w:rPr>
-        <w:t xml:space="preserve"> $finish;</w:t>
+        <w:t>3</w:t>
+      </w:r>
+      <w:r>
+        <w:rPr>
+          <w:rFonts w:ascii="Courier New" w:cs="Courier New" w:hAnsi="Courier New"/>
+        </w:rPr>
+        <w:t>2 $finish;</w:t>
         <w:br/>
         <w:t>end</w:t>
         <w:br/>
@@ -4959,7 +4948,7 @@
         <w:pStyle w:val="style2"/>
         <w:numPr>
           <w:ilvl w:val="1"/>
-          <w:numId w:val="1"/>
+          <w:numId w:val="2"/>
         </w:numPr>
       </w:pPr>
       <w:r>
@@ -4972,150 +4961,181 @@
         <w:pStyle w:val="style3"/>
         <w:numPr>
           <w:ilvl w:val="2"/>
-          <w:numId w:val="1"/>
+          <w:numId w:val="2"/>
         </w:numPr>
       </w:pPr>
       <w:r>
         <w:rPr/>
-        <w:t>input</w:t>
-      </w:r>
-      <w:r>
-        <w:rPr/>
-        <w:t>2</w:t>
-      </w:r>
-      <w:r>
-        <w:rPr/>
-        <w:t>.hex</w:t>
-      </w:r>
-    </w:p>
-    <w:p>
-      <w:pPr>
-        <w:pStyle w:val="style0"/>
-        <w:spacing w:after="0" w:before="0" w:line="100" w:lineRule="atLeast"/>
-        <w:contextualSpacing w:val="false"/>
-      </w:pPr>
-      <w:r>
-        <w:rPr>
-          <w:rFonts w:ascii="Courier New" w:cs="Courier New" w:hAnsi="Courier New"/>
-        </w:rPr>
-        <w:t>5100    // lw   $1, 0($0)    ==&gt; 0101000100000000</w:t>
-      </w:r>
-    </w:p>
-    <w:p>
-      <w:pPr>
-        <w:pStyle w:val="style0"/>
-        <w:spacing w:after="0" w:before="0" w:line="100" w:lineRule="atLeast"/>
-        <w:contextualSpacing w:val="false"/>
-      </w:pPr>
-      <w:r>
-        <w:rPr>
-          <w:rFonts w:ascii="Courier New" w:cs="Courier New" w:hAnsi="Courier New"/>
-        </w:rPr>
-        <w:t>5201    // lw   $2, 1($0)    ==&gt; 0101001000000001</w:t>
-      </w:r>
-    </w:p>
-    <w:p>
-      <w:pPr>
-        <w:pStyle w:val="style0"/>
-        <w:spacing w:after="0" w:before="0" w:line="100" w:lineRule="atLeast"/>
-        <w:contextualSpacing w:val="false"/>
-      </w:pPr>
-      <w:r>
-        <w:rPr>
-          <w:rFonts w:ascii="Courier New" w:cs="Courier New" w:hAnsi="Courier New"/>
-        </w:rPr>
-        <w:t>76c0    // slt  $3, $1, $2   ==&gt; 0111011011000000</w:t>
-      </w:r>
-    </w:p>
-    <w:p>
-      <w:pPr>
-        <w:pStyle w:val="style0"/>
-        <w:spacing w:after="0" w:before="0" w:line="100" w:lineRule="atLeast"/>
-        <w:contextualSpacing w:val="false"/>
-      </w:pPr>
-      <w:r>
-        <w:rPr>
-          <w:rFonts w:ascii="Courier New" w:cs="Courier New" w:hAnsi="Courier New"/>
-        </w:rPr>
-        <w:t>8c08    // beq  $3, $0, 8    ==&gt; 1000110000001000</w:t>
-      </w:r>
-    </w:p>
-    <w:p>
-      <w:pPr>
-        <w:pStyle w:val="style0"/>
-        <w:spacing w:after="0" w:before="0" w:line="100" w:lineRule="atLeast"/>
-        <w:contextualSpacing w:val="false"/>
-      </w:pPr>
-      <w:r>
-        <w:rPr>
-          <w:rFonts w:ascii="Courier New" w:cs="Courier New" w:hAnsi="Courier New"/>
-        </w:rPr>
-        <w:t>6101    // sw   $1, 1($0)    ==&gt; 0110000100000001</w:t>
-      </w:r>
-    </w:p>
-    <w:p>
-      <w:pPr>
-        <w:pStyle w:val="style0"/>
-        <w:spacing w:after="0" w:before="0" w:line="100" w:lineRule="atLeast"/>
-        <w:contextualSpacing w:val="false"/>
-      </w:pPr>
-      <w:r>
-        <w:rPr>
-          <w:rFonts w:ascii="Courier New" w:cs="Courier New" w:hAnsi="Courier New"/>
-        </w:rPr>
-        <w:t>6200    // sw   $2, 0($0)    ==&gt; 0110001000000000</w:t>
-      </w:r>
-    </w:p>
-    <w:p>
-      <w:pPr>
-        <w:pStyle w:val="style0"/>
-        <w:spacing w:after="0" w:before="0" w:line="100" w:lineRule="atLeast"/>
-        <w:contextualSpacing w:val="false"/>
-      </w:pPr>
-      <w:r>
-        <w:rPr>
-          <w:rFonts w:ascii="Courier New" w:cs="Courier New" w:hAnsi="Courier New"/>
-        </w:rPr>
-        <w:t xml:space="preserve">5100    // lw   $1, 0($0)    ==&gt; 0101000100000000 </w:t>
-      </w:r>
-    </w:p>
-    <w:p>
-      <w:pPr>
-        <w:pStyle w:val="style0"/>
-        <w:spacing w:after="0" w:before="0" w:line="100" w:lineRule="atLeast"/>
-        <w:contextualSpacing w:val="false"/>
-      </w:pPr>
-      <w:r>
-        <w:rPr>
-          <w:rFonts w:ascii="Courier New" w:cs="Courier New" w:hAnsi="Courier New"/>
-        </w:rPr>
-        <w:t>5201    // lw   $2, 1($0)    ==&gt; 0101001000000001</w:t>
-      </w:r>
-    </w:p>
-    <w:p>
-      <w:pPr>
-        <w:pStyle w:val="style0"/>
-        <w:spacing w:after="0" w:before="0" w:line="100" w:lineRule="atLeast"/>
-        <w:contextualSpacing w:val="false"/>
-      </w:pPr>
-      <w:r>
-        <w:rPr>
-          <w:rFonts w:ascii="Courier New" w:cs="Courier New" w:hAnsi="Courier New"/>
-        </w:rPr>
-        <w:t>1640    // sub  $1, $1, $2   ==&gt; 0001011001000000</w:t>
-      </w:r>
-    </w:p>
-    <w:p>
-      <w:pPr>
-        <w:pStyle w:val="style0"/>
-        <w:spacing w:after="0" w:before="0" w:line="100" w:lineRule="atLeast"/>
-        <w:contextualSpacing w:val="false"/>
-      </w:pPr>
-      <w:r>
-        <w:rPr>
-          <w:rFonts w:ascii="Courier New" w:cs="Courier New" w:hAnsi="Courier New"/>
-        </w:rPr>
-        <w:t>0000    // nop               ==&gt; 0000000000000000</w:t>
+        <w:t>input2.hex</w:t>
+      </w:r>
+    </w:p>
+    <w:p>
+      <w:pPr>
+        <w:pStyle w:val="style0"/>
+        <w:spacing w:after="0" w:before="0" w:line="100" w:lineRule="atLeast"/>
+        <w:contextualSpacing w:val="false"/>
+      </w:pPr>
+      <w:r>
+        <w:rPr>
+          <w:rFonts w:ascii="Courier New" w:cs="Courier New" w:hAnsi="Courier New"/>
+        </w:rPr>
+        <w:t>5100    // lw   $1, 0($0)  ==&gt; 0101000100000000</w:t>
+      </w:r>
+    </w:p>
+    <w:p>
+      <w:pPr>
+        <w:pStyle w:val="style0"/>
+        <w:spacing w:after="0" w:before="0" w:line="100" w:lineRule="atLeast"/>
+        <w:contextualSpacing w:val="false"/>
+      </w:pPr>
+      <w:r>
+        <w:rPr>
+          <w:rFonts w:ascii="Courier New" w:cs="Courier New" w:hAnsi="Courier New"/>
+        </w:rPr>
+        <w:t>5201    // lw   $2, 1($0)  ==&gt; 0101001000000001</w:t>
+      </w:r>
+    </w:p>
+    <w:p>
+      <w:pPr>
+        <w:pStyle w:val="style0"/>
+        <w:spacing w:after="0" w:before="0" w:line="100" w:lineRule="atLeast"/>
+        <w:contextualSpacing w:val="false"/>
+      </w:pPr>
+      <w:r>
+        <w:rPr>
+          <w:rFonts w:ascii="Courier New" w:cs="Courier New" w:hAnsi="Courier New"/>
+        </w:rPr>
+        <w:t>76c0    // slt  $3, $1, $2 ==&gt; 0111011011000000</w:t>
+      </w:r>
+    </w:p>
+    <w:p>
+      <w:pPr>
+        <w:pStyle w:val="style0"/>
+        <w:spacing w:after="0" w:before="0" w:line="100" w:lineRule="atLeast"/>
+        <w:contextualSpacing w:val="false"/>
+      </w:pPr>
+      <w:r>
+        <w:rPr>
+          <w:rFonts w:ascii="Courier New" w:cs="Courier New" w:hAnsi="Courier New"/>
+        </w:rPr>
+        <w:t>8c08    // beq  $3, $0, 8  ==&gt; 1000110000001000</w:t>
+      </w:r>
+    </w:p>
+    <w:p>
+      <w:pPr>
+        <w:pStyle w:val="style0"/>
+        <w:spacing w:after="0" w:before="0" w:line="100" w:lineRule="atLeast"/>
+        <w:contextualSpacing w:val="false"/>
+      </w:pPr>
+      <w:r>
+        <w:rPr>
+          <w:rFonts w:ascii="Courier New" w:cs="Courier New" w:hAnsi="Courier New"/>
+        </w:rPr>
+        <w:t>6101    // sw   $1, 1($0)  ==&gt; 0110000100000001</w:t>
+      </w:r>
+    </w:p>
+    <w:p>
+      <w:pPr>
+        <w:pStyle w:val="style0"/>
+        <w:spacing w:after="0" w:before="0" w:line="100" w:lineRule="atLeast"/>
+        <w:contextualSpacing w:val="false"/>
+      </w:pPr>
+      <w:r>
+        <w:rPr>
+          <w:rFonts w:ascii="Courier New" w:cs="Courier New" w:hAnsi="Courier New"/>
+        </w:rPr>
+        <w:t>6200    // sw   $2, 0($0)  ==&gt; 0110001000000000</w:t>
+      </w:r>
+    </w:p>
+    <w:p>
+      <w:pPr>
+        <w:pStyle w:val="style0"/>
+        <w:spacing w:after="0" w:before="0" w:line="100" w:lineRule="atLeast"/>
+        <w:contextualSpacing w:val="false"/>
+      </w:pPr>
+      <w:r>
+        <w:rPr>
+          <w:rFonts w:ascii="Courier New" w:cs="Courier New" w:hAnsi="Courier New"/>
+        </w:rPr>
+        <w:t xml:space="preserve">5100    // lw   $1, 0($0)  ==&gt; 0101000100000000 </w:t>
+      </w:r>
+    </w:p>
+    <w:p>
+      <w:pPr>
+        <w:pStyle w:val="style0"/>
+        <w:spacing w:after="0" w:before="0" w:line="100" w:lineRule="atLeast"/>
+        <w:contextualSpacing w:val="false"/>
+      </w:pPr>
+      <w:r>
+        <w:rPr>
+          <w:rFonts w:ascii="Courier New" w:cs="Courier New" w:hAnsi="Courier New"/>
+        </w:rPr>
+        <w:t>5201    // lw   $2, 1($0)  ==&gt; 0101001000000001</w:t>
+      </w:r>
+    </w:p>
+    <w:p>
+      <w:pPr>
+        <w:pStyle w:val="style0"/>
+        <w:spacing w:after="0" w:before="0" w:line="100" w:lineRule="atLeast"/>
+        <w:contextualSpacing w:val="false"/>
+      </w:pPr>
+      <w:r>
+        <w:rPr>
+          <w:rFonts w:ascii="Courier New" w:cs="Courier New" w:hAnsi="Courier New"/>
+        </w:rPr>
+        <w:t>1640    // sub  $1, $1, $2 ==&gt; 0001011001000000</w:t>
+      </w:r>
+    </w:p>
+    <w:p>
+      <w:pPr>
+        <w:pStyle w:val="style0"/>
+        <w:spacing w:after="0" w:before="0" w:line="100" w:lineRule="atLeast"/>
+        <w:contextualSpacing w:val="false"/>
+      </w:pPr>
+      <w:r>
+        <w:rPr>
+          <w:rFonts w:ascii="Courier New" w:cs="Courier New" w:hAnsi="Courier New"/>
+        </w:rPr>
+        <w:t>43ff    // addi $3, $0, -1 ==&gt; 0100001111111111</w:t>
+      </w:r>
+    </w:p>
+    <w:p>
+      <w:pPr>
+        <w:pStyle w:val="style0"/>
+        <w:spacing w:after="0" w:before="0" w:line="100" w:lineRule="atLeast"/>
+        <w:contextualSpacing w:val="false"/>
+      </w:pPr>
+      <w:r>
+        <w:rPr>
+          <w:rFonts w:ascii="Courier New" w:cs="Courier New" w:hAnsi="Courier New"/>
+        </w:rPr>
+        <w:t>4f01    // addi $3, $3, 1  ==&gt; 0100111100000001</w:t>
+      </w:r>
+    </w:p>
+    <w:p>
+      <w:pPr>
+        <w:pStyle w:val="style0"/>
+        <w:spacing w:after="0" w:before="0" w:line="100" w:lineRule="atLeast"/>
+        <w:contextualSpacing w:val="false"/>
+      </w:pPr>
+      <w:r>
+        <w:rPr>
+          <w:rFonts w:ascii="Courier New" w:cs="Courier New" w:hAnsi="Courier New"/>
+        </w:rPr>
+        <w:t>9d0a    // bne  $3, $1, 10 ==&gt; 1001110100001010</w:t>
+      </w:r>
+    </w:p>
+    <w:p>
+      <w:pPr>
+        <w:pStyle w:val="style0"/>
+        <w:spacing w:after="0" w:before="0" w:line="100" w:lineRule="atLeast"/>
+        <w:contextualSpacing w:val="false"/>
+      </w:pPr>
+      <w:r>
+        <w:rPr>
+          <w:rFonts w:ascii="Courier New" w:cs="Courier New" w:hAnsi="Courier New"/>
+        </w:rPr>
+        <w:t>0000    // nop             ==&gt; 0000000000000000</w:t>
       </w:r>
     </w:p>
     <w:p>
@@ -5133,7 +5153,7 @@
         <w:pStyle w:val="style2"/>
         <w:numPr>
           <w:ilvl w:val="1"/>
-          <w:numId w:val="1"/>
+          <w:numId w:val="2"/>
         </w:numPr>
       </w:pPr>
       <w:r>
@@ -5145,6 +5165,15 @@
       <w:pPr>
         <w:pStyle w:val="style0"/>
       </w:pPr>
+      <w:r>
+        <w:rPr/>
+        <w:t>The test program calculates the absolute value of the difference between two values stored in data memory, then enters a loop which increments a counter value until the counter is equal to the computed difference. The simulation is executed twice. For the first run, the first two words of the data memory are initialized with the values 0x08 and 0x0a respectively. As such, the first branch is not taken, and the two values are swapped in data memory prior to the difference being computed and entering the loop. In the second run, the initial values of the two words in data memory are manually swapped, and the simulation recompiled, such that the first branch is taken and the difference is computed without first performing a swap in memory.</w:t>
+        <w:br/>
+      </w:r>
+      <w:r>
+        <w:rPr/>
+        <w:br/>
+      </w:r>
       <w:bookmarkStart w:id="1" w:name="__DdeLink__2116_1357967907"/>
       <w:r>
         <w:rPr/>
@@ -5161,24 +5190,57 @@
         <w:pStyle w:val="style3"/>
         <w:numPr>
           <w:ilvl w:val="2"/>
+          <w:numId w:val="2"/>
+        </w:numPr>
+      </w:pPr>
+      <w:r>
+        <w:rPr/>
+        <w:t>Execution1</w:t>
+      </w:r>
+    </w:p>
+    <w:p>
+      <w:pPr>
+        <w:pStyle w:val="style4"/>
+        <w:numPr>
+          <w:ilvl w:val="3"/>
           <w:numId w:val="1"/>
         </w:numPr>
       </w:pPr>
       <w:r>
-        <w:rPr/>
+        <w:rPr>
+          <w:rStyle w:val="style18"/>
+          <w:color w:val="864A04"/>
+          <w:sz w:val="28"/>
+          <w:szCs w:val="28"/>
+        </w:rPr>
         <w:t>Screenshot</w:t>
       </w:r>
     </w:p>
     <w:p>
       <w:pPr>
-        <w:pStyle w:val="style0"/>
-      </w:pPr>
-      <w:r>
-        <w:rPr/>
+        <w:pStyle w:val="style4"/>
+        <w:numPr>
+          <w:ilvl w:val="3"/>
+          <w:numId w:val="1"/>
+        </w:numPr>
+      </w:pPr>
+      <w:r>
+        <w:rPr>
+          <w:rStyle w:val="style20"/>
+        </w:rPr>
+        <w:t>Plaintext</w:t>
         <w:drawing>
-          <wp:inline distB="0" distL="0" distR="0" distT="0">
-            <wp:extent cx="5943600" cy="2539365"/>
+          <wp:anchor allowOverlap="1" behindDoc="0" distB="0" distL="0" distR="0" distT="0" layoutInCell="1" locked="0" relativeHeight="1" simplePos="0">
+            <wp:simplePos x="0" y="0"/>
+            <wp:positionH relativeFrom="column">
+              <wp:posOffset>0</wp:posOffset>
+            </wp:positionH>
+            <wp:positionV relativeFrom="paragraph">
+              <wp:posOffset>0</wp:posOffset>
+            </wp:positionV>
+            <wp:extent cx="7040880" cy="5017770"/>
             <wp:effectExtent b="0" l="0" r="0" t="0"/>
+            <wp:wrapSquare wrapText="largest"/>
             <wp:docPr descr="" id="1" name="Picture"/>
             <wp:cNvGraphicFramePr>
               <a:graphicFrameLocks xmlns:a="http://schemas.openxmlformats.org/drawingml/2006/main" noChangeAspect="1"/>
@@ -5202,7 +5264,7 @@
                   <pic:spPr bwMode="auto">
                     <a:xfrm>
                       <a:off x="0" y="0"/>
-                      <a:ext cx="5943600" cy="2539365"/>
+                      <a:ext cx="7040880" cy="5017770"/>
                     </a:xfrm>
                     <a:prstGeom prst="rect">
                       <a:avLst/>
@@ -5218,8 +5280,560 @@
                 </pic:pic>
               </a:graphicData>
             </a:graphic>
-          </wp:inline>
+          </wp:anchor>
         </w:drawing>
+      </w:r>
+    </w:p>
+    <w:p>
+      <w:pPr>
+        <w:pStyle w:val="style0"/>
+        <w:spacing w:after="0" w:before="0" w:line="100" w:lineRule="atLeast"/>
+        <w:contextualSpacing w:val="false"/>
+      </w:pPr>
+      <w:r>
+        <w:rPr>
+          <w:rFonts w:ascii="Courier New" w:cs="Courier New" w:hAnsi="Courier New"/>
+        </w:rPr>
+        <w:br/>
+        <w:t>michael@berlioz ~/school/Arch_CS385/cs385-finalProject (master*) $ iverilog -o test_cpu_a -f modules2a.txt</w:t>
+      </w:r>
+    </w:p>
+    <w:p>
+      <w:pPr>
+        <w:pStyle w:val="style0"/>
+        <w:spacing w:after="0" w:before="0" w:line="100" w:lineRule="atLeast"/>
+        <w:contextualSpacing w:val="false"/>
+      </w:pPr>
+      <w:r>
+        <w:rPr>
+          <w:rFonts w:ascii="Courier New" w:cs="Courier New" w:hAnsi="Courier New"/>
+        </w:rPr>
+        <w:t xml:space="preserve">michael@berlioz ~/school/Arch_CS385/cs385-finalProject (master*) $ vvp test_cpu_a                         </w:t>
+      </w:r>
+    </w:p>
+    <w:p>
+      <w:pPr>
+        <w:pStyle w:val="style0"/>
+        <w:spacing w:after="0" w:before="0" w:line="100" w:lineRule="atLeast"/>
+        <w:contextualSpacing w:val="false"/>
+      </w:pPr>
+      <w:r>
+        <w:rPr>
+          <w:rFonts w:ascii="Courier New" w:cs="Courier New" w:hAnsi="Courier New"/>
+        </w:rPr>
+        <w:t>WARNING: cpu2a.v:38: $readmemh(input2.hex): Not enough words in the file for the requested range [0:511].</w:t>
+      </w:r>
+    </w:p>
+    <w:p>
+      <w:pPr>
+        <w:pStyle w:val="style0"/>
+        <w:spacing w:after="0" w:before="0" w:line="100" w:lineRule="atLeast"/>
+        <w:contextualSpacing w:val="false"/>
+      </w:pPr>
+      <w:r>
+        <w:rPr>
+          <w:rFonts w:ascii="Courier New" w:cs="Courier New" w:hAnsi="Courier New"/>
+        </w:rPr>
+        <w:t>time clock InstrReg       WriteData</w:t>
+      </w:r>
+    </w:p>
+    <w:p>
+      <w:pPr>
+        <w:pStyle w:val="style0"/>
+        <w:spacing w:after="0" w:before="0" w:line="100" w:lineRule="atLeast"/>
+        <w:contextualSpacing w:val="false"/>
+      </w:pPr>
+      <w:r>
+        <w:rPr>
+          <w:rFonts w:ascii="Courier New" w:cs="Courier New" w:hAnsi="Courier New"/>
+        </w:rPr>
+        <w:t xml:space="preserve"> </w:t>
+      </w:r>
+      <w:r>
+        <w:rPr>
+          <w:rFonts w:ascii="Courier New" w:cs="Courier New" w:hAnsi="Courier New"/>
+        </w:rPr>
+        <w:t>0   1     5100           0008</w:t>
+      </w:r>
+    </w:p>
+    <w:p>
+      <w:pPr>
+        <w:pStyle w:val="style0"/>
+        <w:spacing w:after="0" w:before="0" w:line="100" w:lineRule="atLeast"/>
+        <w:contextualSpacing w:val="false"/>
+      </w:pPr>
+      <w:r>
+        <w:rPr>
+          <w:rFonts w:ascii="Courier New" w:cs="Courier New" w:hAnsi="Courier New"/>
+        </w:rPr>
+        <w:t xml:space="preserve"> </w:t>
+      </w:r>
+      <w:r>
+        <w:rPr>
+          <w:rFonts w:ascii="Courier New" w:cs="Courier New" w:hAnsi="Courier New"/>
+        </w:rPr>
+        <w:t>1   0     5201           000a</w:t>
+      </w:r>
+    </w:p>
+    <w:p>
+      <w:pPr>
+        <w:pStyle w:val="style0"/>
+        <w:spacing w:after="0" w:before="0" w:line="100" w:lineRule="atLeast"/>
+        <w:contextualSpacing w:val="false"/>
+      </w:pPr>
+      <w:r>
+        <w:rPr>
+          <w:rFonts w:ascii="Courier New" w:cs="Courier New" w:hAnsi="Courier New"/>
+        </w:rPr>
+        <w:t xml:space="preserve"> </w:t>
+      </w:r>
+      <w:r>
+        <w:rPr>
+          <w:rFonts w:ascii="Courier New" w:cs="Courier New" w:hAnsi="Courier New"/>
+        </w:rPr>
+        <w:t>2   1     5201           000a</w:t>
+      </w:r>
+    </w:p>
+    <w:p>
+      <w:pPr>
+        <w:pStyle w:val="style0"/>
+        <w:spacing w:after="0" w:before="0" w:line="100" w:lineRule="atLeast"/>
+        <w:contextualSpacing w:val="false"/>
+      </w:pPr>
+      <w:r>
+        <w:rPr>
+          <w:rFonts w:ascii="Courier New" w:cs="Courier New" w:hAnsi="Courier New"/>
+        </w:rPr>
+        <w:t xml:space="preserve"> </w:t>
+      </w:r>
+      <w:r>
+        <w:rPr>
+          <w:rFonts w:ascii="Courier New" w:cs="Courier New" w:hAnsi="Courier New"/>
+        </w:rPr>
+        <w:t>3   0     76c0           0001</w:t>
+      </w:r>
+    </w:p>
+    <w:p>
+      <w:pPr>
+        <w:pStyle w:val="style0"/>
+        <w:spacing w:after="0" w:before="0" w:line="100" w:lineRule="atLeast"/>
+        <w:contextualSpacing w:val="false"/>
+      </w:pPr>
+      <w:r>
+        <w:rPr>
+          <w:rFonts w:ascii="Courier New" w:cs="Courier New" w:hAnsi="Courier New"/>
+        </w:rPr>
+        <w:t xml:space="preserve"> </w:t>
+      </w:r>
+      <w:r>
+        <w:rPr>
+          <w:rFonts w:ascii="Courier New" w:cs="Courier New" w:hAnsi="Courier New"/>
+        </w:rPr>
+        <w:t>4   1     76c0           0001</w:t>
+      </w:r>
+    </w:p>
+    <w:p>
+      <w:pPr>
+        <w:pStyle w:val="style0"/>
+        <w:spacing w:after="0" w:before="0" w:line="100" w:lineRule="atLeast"/>
+        <w:contextualSpacing w:val="false"/>
+      </w:pPr>
+      <w:r>
+        <w:rPr>
+          <w:rFonts w:ascii="Courier New" w:cs="Courier New" w:hAnsi="Courier New"/>
+        </w:rPr>
+        <w:t xml:space="preserve"> </w:t>
+      </w:r>
+      <w:r>
+        <w:rPr>
+          <w:rFonts w:ascii="Courier New" w:cs="Courier New" w:hAnsi="Courier New"/>
+        </w:rPr>
+        <w:t>5   0     8c08           0001</w:t>
+      </w:r>
+    </w:p>
+    <w:p>
+      <w:pPr>
+        <w:pStyle w:val="style0"/>
+        <w:spacing w:after="0" w:before="0" w:line="100" w:lineRule="atLeast"/>
+        <w:contextualSpacing w:val="false"/>
+      </w:pPr>
+      <w:r>
+        <w:rPr>
+          <w:rFonts w:ascii="Courier New" w:cs="Courier New" w:hAnsi="Courier New"/>
+        </w:rPr>
+        <w:t xml:space="preserve"> </w:t>
+      </w:r>
+      <w:r>
+        <w:rPr>
+          <w:rFonts w:ascii="Courier New" w:cs="Courier New" w:hAnsi="Courier New"/>
+        </w:rPr>
+        <w:t>6   1     8c08           0001</w:t>
+      </w:r>
+    </w:p>
+    <w:p>
+      <w:pPr>
+        <w:pStyle w:val="style0"/>
+        <w:spacing w:after="0" w:before="0" w:line="100" w:lineRule="atLeast"/>
+        <w:contextualSpacing w:val="false"/>
+      </w:pPr>
+      <w:r>
+        <w:rPr>
+          <w:rFonts w:ascii="Courier New" w:cs="Courier New" w:hAnsi="Courier New"/>
+        </w:rPr>
+        <w:t xml:space="preserve"> </w:t>
+      </w:r>
+      <w:r>
+        <w:rPr>
+          <w:rFonts w:ascii="Courier New" w:cs="Courier New" w:hAnsi="Courier New"/>
+        </w:rPr>
+        <w:t>7   0     6101           0001</w:t>
+      </w:r>
+    </w:p>
+    <w:p>
+      <w:pPr>
+        <w:pStyle w:val="style0"/>
+        <w:spacing w:after="0" w:before="0" w:line="100" w:lineRule="atLeast"/>
+        <w:contextualSpacing w:val="false"/>
+      </w:pPr>
+      <w:r>
+        <w:rPr>
+          <w:rFonts w:ascii="Courier New" w:cs="Courier New" w:hAnsi="Courier New"/>
+        </w:rPr>
+        <w:t xml:space="preserve"> </w:t>
+      </w:r>
+      <w:r>
+        <w:rPr>
+          <w:rFonts w:ascii="Courier New" w:cs="Courier New" w:hAnsi="Courier New"/>
+        </w:rPr>
+        <w:t>8   1     6101           0001</w:t>
+      </w:r>
+    </w:p>
+    <w:p>
+      <w:pPr>
+        <w:pStyle w:val="style0"/>
+        <w:spacing w:after="0" w:before="0" w:line="100" w:lineRule="atLeast"/>
+        <w:contextualSpacing w:val="false"/>
+      </w:pPr>
+      <w:r>
+        <w:rPr>
+          <w:rFonts w:ascii="Courier New" w:cs="Courier New" w:hAnsi="Courier New"/>
+        </w:rPr>
+        <w:t xml:space="preserve"> </w:t>
+      </w:r>
+      <w:r>
+        <w:rPr>
+          <w:rFonts w:ascii="Courier New" w:cs="Courier New" w:hAnsi="Courier New"/>
+        </w:rPr>
+        <w:t>9   0     6200           0000</w:t>
+      </w:r>
+    </w:p>
+    <w:p>
+      <w:pPr>
+        <w:pStyle w:val="style0"/>
+        <w:spacing w:after="0" w:before="0" w:line="100" w:lineRule="atLeast"/>
+        <w:contextualSpacing w:val="false"/>
+      </w:pPr>
+      <w:r>
+        <w:rPr>
+          <w:rFonts w:ascii="Courier New" w:cs="Courier New" w:hAnsi="Courier New"/>
+        </w:rPr>
+        <w:t>10   1     6200           0000</w:t>
+      </w:r>
+    </w:p>
+    <w:p>
+      <w:pPr>
+        <w:pStyle w:val="style0"/>
+        <w:spacing w:after="0" w:before="0" w:line="100" w:lineRule="atLeast"/>
+        <w:contextualSpacing w:val="false"/>
+      </w:pPr>
+      <w:r>
+        <w:rPr>
+          <w:rFonts w:ascii="Courier New" w:cs="Courier New" w:hAnsi="Courier New"/>
+        </w:rPr>
+        <w:t>11   0     5100           000a</w:t>
+      </w:r>
+    </w:p>
+    <w:p>
+      <w:pPr>
+        <w:pStyle w:val="style0"/>
+        <w:spacing w:after="0" w:before="0" w:line="100" w:lineRule="atLeast"/>
+        <w:contextualSpacing w:val="false"/>
+      </w:pPr>
+      <w:r>
+        <w:rPr>
+          <w:rFonts w:ascii="Courier New" w:cs="Courier New" w:hAnsi="Courier New"/>
+        </w:rPr>
+        <w:t>12   1     5100           000a</w:t>
+      </w:r>
+    </w:p>
+    <w:p>
+      <w:pPr>
+        <w:pStyle w:val="style0"/>
+        <w:spacing w:after="0" w:before="0" w:line="100" w:lineRule="atLeast"/>
+        <w:contextualSpacing w:val="false"/>
+      </w:pPr>
+      <w:r>
+        <w:rPr>
+          <w:rFonts w:ascii="Courier New" w:cs="Courier New" w:hAnsi="Courier New"/>
+        </w:rPr>
+        <w:t>13   0     5201           0008</w:t>
+      </w:r>
+    </w:p>
+    <w:p>
+      <w:pPr>
+        <w:pStyle w:val="style0"/>
+        <w:spacing w:after="0" w:before="0" w:line="100" w:lineRule="atLeast"/>
+        <w:contextualSpacing w:val="false"/>
+      </w:pPr>
+      <w:r>
+        <w:rPr>
+          <w:rFonts w:ascii="Courier New" w:cs="Courier New" w:hAnsi="Courier New"/>
+        </w:rPr>
+        <w:t>14   1     5201           0008</w:t>
+      </w:r>
+    </w:p>
+    <w:p>
+      <w:pPr>
+        <w:pStyle w:val="style0"/>
+        <w:spacing w:after="0" w:before="0" w:line="100" w:lineRule="atLeast"/>
+        <w:contextualSpacing w:val="false"/>
+      </w:pPr>
+      <w:r>
+        <w:rPr>
+          <w:rFonts w:ascii="Courier New" w:cs="Courier New" w:hAnsi="Courier New"/>
+        </w:rPr>
+        <w:t>15   0     1640           0002</w:t>
+      </w:r>
+    </w:p>
+    <w:p>
+      <w:pPr>
+        <w:pStyle w:val="style0"/>
+        <w:spacing w:after="0" w:before="0" w:line="100" w:lineRule="atLeast"/>
+        <w:contextualSpacing w:val="false"/>
+      </w:pPr>
+      <w:r>
+        <w:rPr>
+          <w:rFonts w:ascii="Courier New" w:cs="Courier New" w:hAnsi="Courier New"/>
+        </w:rPr>
+        <w:t>16   1     1640           0002</w:t>
+      </w:r>
+    </w:p>
+    <w:p>
+      <w:pPr>
+        <w:pStyle w:val="style0"/>
+        <w:spacing w:after="0" w:before="0" w:line="100" w:lineRule="atLeast"/>
+        <w:contextualSpacing w:val="false"/>
+      </w:pPr>
+      <w:r>
+        <w:rPr>
+          <w:rFonts w:ascii="Courier New" w:cs="Courier New" w:hAnsi="Courier New"/>
+        </w:rPr>
+        <w:t>17   0     43ff           ffff</w:t>
+      </w:r>
+    </w:p>
+    <w:p>
+      <w:pPr>
+        <w:pStyle w:val="style0"/>
+        <w:spacing w:after="0" w:before="0" w:line="100" w:lineRule="atLeast"/>
+        <w:contextualSpacing w:val="false"/>
+      </w:pPr>
+      <w:r>
+        <w:rPr>
+          <w:rFonts w:ascii="Courier New" w:cs="Courier New" w:hAnsi="Courier New"/>
+        </w:rPr>
+        <w:t>18   1     43ff           ffff</w:t>
+      </w:r>
+    </w:p>
+    <w:p>
+      <w:pPr>
+        <w:pStyle w:val="style0"/>
+        <w:spacing w:after="0" w:before="0" w:line="100" w:lineRule="atLeast"/>
+        <w:contextualSpacing w:val="false"/>
+      </w:pPr>
+      <w:r>
+        <w:rPr>
+          <w:rFonts w:ascii="Courier New" w:cs="Courier New" w:hAnsi="Courier New"/>
+        </w:rPr>
+        <w:t>19   0     4f01           0000</w:t>
+      </w:r>
+    </w:p>
+    <w:p>
+      <w:pPr>
+        <w:pStyle w:val="style0"/>
+        <w:spacing w:after="0" w:before="0" w:line="100" w:lineRule="atLeast"/>
+        <w:contextualSpacing w:val="false"/>
+      </w:pPr>
+      <w:r>
+        <w:rPr>
+          <w:rFonts w:ascii="Courier New" w:cs="Courier New" w:hAnsi="Courier New"/>
+        </w:rPr>
+        <w:t>20   1     4f01           0000</w:t>
+      </w:r>
+    </w:p>
+    <w:p>
+      <w:pPr>
+        <w:pStyle w:val="style0"/>
+        <w:spacing w:after="0" w:before="0" w:line="100" w:lineRule="atLeast"/>
+        <w:contextualSpacing w:val="false"/>
+      </w:pPr>
+      <w:r>
+        <w:rPr>
+          <w:rFonts w:ascii="Courier New" w:cs="Courier New" w:hAnsi="Courier New"/>
+        </w:rPr>
+        <w:t>21   0     9d0a           fffe</w:t>
+      </w:r>
+    </w:p>
+    <w:p>
+      <w:pPr>
+        <w:pStyle w:val="style0"/>
+        <w:spacing w:after="0" w:before="0" w:line="100" w:lineRule="atLeast"/>
+        <w:contextualSpacing w:val="false"/>
+      </w:pPr>
+      <w:r>
+        <w:rPr>
+          <w:rFonts w:ascii="Courier New" w:cs="Courier New" w:hAnsi="Courier New"/>
+        </w:rPr>
+        <w:t>22   1     9d0a           fffe</w:t>
+      </w:r>
+    </w:p>
+    <w:p>
+      <w:pPr>
+        <w:pStyle w:val="style0"/>
+        <w:spacing w:after="0" w:before="0" w:line="100" w:lineRule="atLeast"/>
+        <w:contextualSpacing w:val="false"/>
+      </w:pPr>
+      <w:r>
+        <w:rPr>
+          <w:rFonts w:ascii="Courier New" w:cs="Courier New" w:hAnsi="Courier New"/>
+        </w:rPr>
+        <w:t>23   0     4f01           0001</w:t>
+      </w:r>
+    </w:p>
+    <w:p>
+      <w:pPr>
+        <w:pStyle w:val="style0"/>
+        <w:spacing w:after="0" w:before="0" w:line="100" w:lineRule="atLeast"/>
+        <w:contextualSpacing w:val="false"/>
+      </w:pPr>
+      <w:r>
+        <w:rPr>
+          <w:rFonts w:ascii="Courier New" w:cs="Courier New" w:hAnsi="Courier New"/>
+        </w:rPr>
+        <w:t>24   1     4f01           0001</w:t>
+      </w:r>
+    </w:p>
+    <w:p>
+      <w:pPr>
+        <w:pStyle w:val="style0"/>
+        <w:spacing w:after="0" w:before="0" w:line="100" w:lineRule="atLeast"/>
+        <w:contextualSpacing w:val="false"/>
+      </w:pPr>
+      <w:r>
+        <w:rPr>
+          <w:rFonts w:ascii="Courier New" w:cs="Courier New" w:hAnsi="Courier New"/>
+        </w:rPr>
+        <w:t>25   0     9d0a           ffff</w:t>
+      </w:r>
+    </w:p>
+    <w:p>
+      <w:pPr>
+        <w:pStyle w:val="style0"/>
+        <w:spacing w:after="0" w:before="0" w:line="100" w:lineRule="atLeast"/>
+        <w:contextualSpacing w:val="false"/>
+      </w:pPr>
+      <w:r>
+        <w:rPr>
+          <w:rFonts w:ascii="Courier New" w:cs="Courier New" w:hAnsi="Courier New"/>
+        </w:rPr>
+        <w:t>26   1     9d0a           ffff</w:t>
+      </w:r>
+    </w:p>
+    <w:p>
+      <w:pPr>
+        <w:pStyle w:val="style0"/>
+        <w:spacing w:after="0" w:before="0" w:line="100" w:lineRule="atLeast"/>
+        <w:contextualSpacing w:val="false"/>
+      </w:pPr>
+      <w:r>
+        <w:rPr>
+          <w:rFonts w:ascii="Courier New" w:cs="Courier New" w:hAnsi="Courier New"/>
+        </w:rPr>
+        <w:t>27   0     4f01           0002</w:t>
+      </w:r>
+    </w:p>
+    <w:p>
+      <w:pPr>
+        <w:pStyle w:val="style0"/>
+        <w:spacing w:after="0" w:before="0" w:line="100" w:lineRule="atLeast"/>
+        <w:contextualSpacing w:val="false"/>
+      </w:pPr>
+      <w:r>
+        <w:rPr>
+          <w:rFonts w:ascii="Courier New" w:cs="Courier New" w:hAnsi="Courier New"/>
+        </w:rPr>
+        <w:t>28   1     4f01           0002</w:t>
+      </w:r>
+    </w:p>
+    <w:p>
+      <w:pPr>
+        <w:pStyle w:val="style0"/>
+        <w:spacing w:after="0" w:before="0" w:line="100" w:lineRule="atLeast"/>
+        <w:contextualSpacing w:val="false"/>
+      </w:pPr>
+      <w:r>
+        <w:rPr>
+          <w:rFonts w:ascii="Courier New" w:cs="Courier New" w:hAnsi="Courier New"/>
+        </w:rPr>
+        <w:t>29   0     9d0a           0000</w:t>
+      </w:r>
+    </w:p>
+    <w:p>
+      <w:pPr>
+        <w:pStyle w:val="style0"/>
+        <w:spacing w:after="0" w:before="0" w:line="100" w:lineRule="atLeast"/>
+        <w:contextualSpacing w:val="false"/>
+      </w:pPr>
+      <w:r>
+        <w:rPr>
+          <w:rFonts w:ascii="Courier New" w:cs="Courier New" w:hAnsi="Courier New"/>
+        </w:rPr>
+        <w:t>30   1     9d0a           0000</w:t>
+      </w:r>
+    </w:p>
+    <w:p>
+      <w:pPr>
+        <w:pStyle w:val="style0"/>
+        <w:spacing w:after="0" w:before="0" w:line="100" w:lineRule="atLeast"/>
+        <w:contextualSpacing w:val="false"/>
+      </w:pPr>
+      <w:r>
+        <w:rPr>
+          <w:rFonts w:ascii="Courier New" w:cs="Courier New" w:hAnsi="Courier New"/>
+        </w:rPr>
+        <w:t>31   0     0000           0000</w:t>
+      </w:r>
+    </w:p>
+    <w:p>
+      <w:pPr>
+        <w:pStyle w:val="style0"/>
+        <w:spacing w:after="0" w:before="0" w:line="100" w:lineRule="atLeast"/>
+        <w:contextualSpacing w:val="false"/>
+      </w:pPr>
+      <w:r>
+        <w:rPr>
+          <w:rFonts w:ascii="Courier New" w:cs="Courier New" w:hAnsi="Courier New"/>
+        </w:rPr>
+        <w:t>32   1     0000           0000</w:t>
+      </w:r>
+    </w:p>
+    <w:p>
+      <w:pPr>
+        <w:pStyle w:val="style0"/>
+        <w:spacing w:after="0" w:before="0" w:line="100" w:lineRule="atLeast"/>
+        <w:contextualSpacing w:val="false"/>
+      </w:pPr>
+      <w:r>
+        <w:rPr/>
       </w:r>
     </w:p>
     <w:p>
@@ -5227,38 +5841,131 @@
         <w:pStyle w:val="style3"/>
         <w:numPr>
           <w:ilvl w:val="2"/>
+          <w:numId w:val="2"/>
+        </w:numPr>
+      </w:pPr>
+      <w:r>
+        <w:rPr/>
+        <w:t>Execution 2</w:t>
+      </w:r>
+    </w:p>
+    <w:p>
+      <w:pPr>
+        <w:pStyle w:val="style4"/>
+        <w:numPr>
+          <w:ilvl w:val="3"/>
           <w:numId w:val="1"/>
         </w:numPr>
       </w:pPr>
       <w:r>
         <w:rPr/>
+        <w:t>Screenshot</w:t>
+      </w:r>
+    </w:p>
+    <w:p>
+      <w:pPr>
+        <w:pStyle w:val="style4"/>
+        <w:numPr>
+          <w:ilvl w:val="3"/>
+          <w:numId w:val="1"/>
+        </w:numPr>
+      </w:pPr>
+      <w:r>
+        <w:rPr/>
         <w:t>Plaintext</w:t>
-      </w:r>
-    </w:p>
-    <w:p>
-      <w:pPr>
-        <w:pStyle w:val="style0"/>
-        <w:spacing w:after="0" w:before="0" w:line="100" w:lineRule="atLeast"/>
-        <w:contextualSpacing w:val="false"/>
-      </w:pPr>
-      <w:r>
-        <w:rPr>
-          <w:rFonts w:ascii="Courier New" w:cs="Courier New" w:hAnsi="Courier New"/>
-        </w:rPr>
-        <w:t>C:\iverilog&gt;vvp test_cpu</w:t>
-      </w:r>
-    </w:p>
-    <w:p>
-      <w:pPr>
-        <w:pStyle w:val="style0"/>
-        <w:spacing w:after="0" w:before="0" w:line="100" w:lineRule="atLeast"/>
-        <w:contextualSpacing w:val="false"/>
-      </w:pPr>
-      <w:r>
-        <w:rPr>
-          <w:rFonts w:ascii="Courier New" w:cs="Courier New" w:hAnsi="Courier New"/>
-        </w:rPr>
-        <w:t>WARNING: cpu.v:38: $readmemh(input.hex): Not enough words in the file for the requested range [0:511].</w:t>
+        <w:drawing>
+          <wp:anchor allowOverlap="1" behindDoc="0" distB="0" distL="0" distR="0" distT="0" layoutInCell="1" locked="0" relativeHeight="2" simplePos="0">
+            <wp:simplePos x="0" y="0"/>
+            <wp:positionH relativeFrom="column">
+              <wp:posOffset>0</wp:posOffset>
+            </wp:positionH>
+            <wp:positionV relativeFrom="paragraph">
+              <wp:posOffset>0</wp:posOffset>
+            </wp:positionV>
+            <wp:extent cx="7040880" cy="5017770"/>
+            <wp:effectExtent b="0" l="0" r="0" t="0"/>
+            <wp:wrapSquare wrapText="largest"/>
+            <wp:docPr descr="" id="2" name="Picture"/>
+            <wp:cNvGraphicFramePr>
+              <a:graphicFrameLocks xmlns:a="http://schemas.openxmlformats.org/drawingml/2006/main" noChangeAspect="1"/>
+            </wp:cNvGraphicFramePr>
+            <a:graphic xmlns:a="http://schemas.openxmlformats.org/drawingml/2006/main">
+              <a:graphicData uri="http://schemas.openxmlformats.org/drawingml/2006/picture">
+                <pic:pic xmlns:pic="http://schemas.openxmlformats.org/drawingml/2006/picture">
+                  <pic:nvPicPr>
+                    <pic:cNvPr descr="" id="2" name="Picture"/>
+                    <pic:cNvPicPr>
+                      <a:picLocks noChangeArrowheads="1" noChangeAspect="1"/>
+                    </pic:cNvPicPr>
+                  </pic:nvPicPr>
+                  <pic:blipFill>
+                    <a:blip r:embed="rId4"/>
+                    <a:srcRect/>
+                    <a:stretch>
+                      <a:fillRect/>
+                    </a:stretch>
+                  </pic:blipFill>
+                  <pic:spPr bwMode="auto">
+                    <a:xfrm>
+                      <a:off x="0" y="0"/>
+                      <a:ext cx="7040880" cy="5017770"/>
+                    </a:xfrm>
+                    <a:prstGeom prst="rect">
+                      <a:avLst/>
+                    </a:prstGeom>
+                    <a:noFill/>
+                    <a:ln w="9525">
+                      <a:noFill/>
+                      <a:miter lim="800000"/>
+                      <a:headEnd/>
+                      <a:tailEnd/>
+                    </a:ln>
+                  </pic:spPr>
+                </pic:pic>
+              </a:graphicData>
+            </a:graphic>
+          </wp:anchor>
+        </w:drawing>
+      </w:r>
+    </w:p>
+    <w:p>
+      <w:pPr>
+        <w:pStyle w:val="style0"/>
+        <w:spacing w:after="0" w:before="0" w:line="100" w:lineRule="atLeast"/>
+        <w:contextualSpacing w:val="false"/>
+      </w:pPr>
+      <w:r>
+        <w:rPr>
+          <w:rFonts w:ascii="Courier New" w:cs="Courier New" w:hAnsi="Courier New"/>
+        </w:rPr>
+        <w:br/>
+        <w:t>michael@berlioz ~/school/Arch_CS385/cs385-finalProject (master*) $ iverilog -o test_cpu_b -f modules2b.txt</w:t>
+      </w:r>
+    </w:p>
+    <w:p>
+      <w:pPr>
+        <w:pStyle w:val="style0"/>
+        <w:spacing w:after="0" w:before="0" w:line="100" w:lineRule="atLeast"/>
+        <w:contextualSpacing w:val="false"/>
+      </w:pPr>
+      <w:r>
+        <w:rPr>
+          <w:rFonts w:ascii="Courier New" w:cs="Courier New" w:hAnsi="Courier New"/>
+        </w:rPr>
+        <w:t xml:space="preserve">michael@berlioz ~/school/Arch_CS385/cs385-finalProject (master*) $ vvp test_cpu_b                         </w:t>
+      </w:r>
+    </w:p>
+    <w:p>
+      <w:pPr>
+        <w:pStyle w:val="style0"/>
+        <w:spacing w:after="0" w:before="0" w:line="100" w:lineRule="atLeast"/>
+        <w:contextualSpacing w:val="false"/>
+      </w:pPr>
+      <w:r>
+        <w:rPr>
+          <w:rFonts w:ascii="Courier New" w:cs="Courier New" w:hAnsi="Courier New"/>
+        </w:rPr>
+        <w:t>WARNING: cpu2b.v:38: $readmemh(input2.hex): Not enough words in the file for the requested range [0:511].</w:t>
       </w:r>
     </w:p>
     <w:p>
@@ -5290,7 +5997,7 @@
         <w:rPr>
           <w:rFonts w:ascii="Courier New" w:cs="Courier New" w:hAnsi="Courier New"/>
         </w:rPr>
-        <w:t>0   1     410f            000f</w:t>
+        <w:t>0   1     5100           000a</w:t>
       </w:r>
     </w:p>
     <w:p>
@@ -5309,7 +6016,7 @@
         <w:rPr>
           <w:rFonts w:ascii="Courier New" w:cs="Courier New" w:hAnsi="Courier New"/>
         </w:rPr>
-        <w:t>1   0     4207            0007</w:t>
+        <w:t>1   0     5201           0008</w:t>
       </w:r>
     </w:p>
     <w:p>
@@ -5328,7 +6035,7 @@
         <w:rPr>
           <w:rFonts w:ascii="Courier New" w:cs="Courier New" w:hAnsi="Courier New"/>
         </w:rPr>
-        <w:t>2   1     4207            0007</w:t>
+        <w:t>2   1     5201           0008</w:t>
       </w:r>
     </w:p>
     <w:p>
@@ -5347,7 +6054,7 @@
         <w:rPr>
           <w:rFonts w:ascii="Courier New" w:cs="Courier New" w:hAnsi="Courier New"/>
         </w:rPr>
-        <w:t>3   0     26c0            0007</w:t>
+        <w:t>3   0     76c0           0000</w:t>
       </w:r>
     </w:p>
     <w:p>
@@ -5366,7 +6073,7 @@
         <w:rPr>
           <w:rFonts w:ascii="Courier New" w:cs="Courier New" w:hAnsi="Courier New"/>
         </w:rPr>
-        <w:t>4   1     26c0            0007</w:t>
+        <w:t>4   1     76c0           0000</w:t>
       </w:r>
     </w:p>
     <w:p>
@@ -5385,7 +6092,7 @@
         <w:rPr>
           <w:rFonts w:ascii="Courier New" w:cs="Courier New" w:hAnsi="Courier New"/>
         </w:rPr>
-        <w:t>5   0     1780            0008</w:t>
+        <w:t>5   0     8c08           0000</w:t>
       </w:r>
     </w:p>
     <w:p>
@@ -5404,7 +6111,7 @@
         <w:rPr>
           <w:rFonts w:ascii="Courier New" w:cs="Courier New" w:hAnsi="Courier New"/>
         </w:rPr>
-        <w:t>6   1     1780            0008</w:t>
+        <w:t>6   1     8c08           0000</w:t>
       </w:r>
     </w:p>
     <w:p>
@@ -5423,7 +6130,7 @@
         <w:rPr>
           <w:rFonts w:ascii="Courier New" w:cs="Courier New" w:hAnsi="Courier New"/>
         </w:rPr>
-        <w:t>7   0     3b80            000f</w:t>
+        <w:t>7   0     1640           0002</w:t>
       </w:r>
     </w:p>
     <w:p>
@@ -5442,7 +6149,7 @@
         <w:rPr>
           <w:rFonts w:ascii="Courier New" w:cs="Courier New" w:hAnsi="Courier New"/>
         </w:rPr>
-        <w:t>8   1     3b80            000f</w:t>
+        <w:t>8   1     1640           0002</w:t>
       </w:r>
     </w:p>
     <w:p>
@@ -5461,124 +6168,316 @@
         <w:rPr>
           <w:rFonts w:ascii="Courier New" w:cs="Courier New" w:hAnsi="Courier New"/>
         </w:rPr>
-        <w:t>9   0     7e40            0001</w:t>
-      </w:r>
-    </w:p>
-    <w:p>
-      <w:pPr>
-        <w:pStyle w:val="style0"/>
-        <w:spacing w:after="0" w:before="0" w:line="100" w:lineRule="atLeast"/>
-        <w:contextualSpacing w:val="false"/>
-      </w:pPr>
-      <w:r>
-        <w:rPr>
-          <w:rFonts w:ascii="Courier New" w:cs="Courier New" w:hAnsi="Courier New"/>
-        </w:rPr>
-        <w:t>10   1     7e40            0001</w:t>
-      </w:r>
-    </w:p>
-    <w:p>
-      <w:pPr>
-        <w:pStyle w:val="style0"/>
-        <w:spacing w:after="0" w:before="0" w:line="100" w:lineRule="atLeast"/>
-        <w:contextualSpacing w:val="false"/>
-      </w:pPr>
-      <w:r>
-        <w:rPr>
-          <w:rFonts w:ascii="Courier New" w:cs="Courier New" w:hAnsi="Courier New"/>
-        </w:rPr>
-        <w:t>11   0     7b40            0000</w:t>
-      </w:r>
-    </w:p>
-    <w:p>
-      <w:pPr>
-        <w:pStyle w:val="style0"/>
-        <w:spacing w:after="0" w:before="0" w:line="100" w:lineRule="atLeast"/>
-        <w:contextualSpacing w:val="false"/>
-      </w:pPr>
-      <w:r>
-        <w:rPr>
-          <w:rFonts w:ascii="Courier New" w:cs="Courier New" w:hAnsi="Courier New"/>
-        </w:rPr>
-        <w:t>12   1     7b40            0000</w:t>
-      </w:r>
-    </w:p>
-    <w:p>
-      <w:pPr>
-        <w:pStyle w:val="style0"/>
-        <w:spacing w:after="0" w:before="0" w:line="100" w:lineRule="atLeast"/>
-        <w:contextualSpacing w:val="false"/>
-      </w:pPr>
-      <w:r>
-        <w:rPr>
-          <w:rFonts w:ascii="Courier New" w:cs="Courier New" w:hAnsi="Courier New"/>
-        </w:rPr>
-        <w:t>13   0     0000            0000</w:t>
-      </w:r>
-    </w:p>
-    <w:p>
-      <w:pPr>
-        <w:pStyle w:val="style0"/>
-        <w:spacing w:after="0" w:before="0" w:line="100" w:lineRule="atLeast"/>
-        <w:contextualSpacing w:val="false"/>
-      </w:pPr>
-      <w:r>
-        <w:rPr>
-          <w:rFonts w:ascii="Courier New" w:cs="Courier New" w:hAnsi="Courier New"/>
-        </w:rPr>
-        <w:t>14   1     0000            0000</w:t>
-      </w:r>
-    </w:p>
-    <w:p>
-      <w:pPr>
-        <w:pStyle w:val="style0"/>
-        <w:spacing w:after="0" w:before="0" w:line="100" w:lineRule="atLeast"/>
-        <w:contextualSpacing w:val="false"/>
-      </w:pPr>
-      <w:r>
-        <w:rPr>
-          <w:rFonts w:ascii="Courier New" w:cs="Courier New" w:hAnsi="Courier New"/>
-        </w:rPr>
-        <w:t>15   0     xxxx            00Xx</w:t>
-      </w:r>
-    </w:p>
-    <w:p>
-      <w:pPr>
-        <w:pStyle w:val="style0"/>
-        <w:spacing w:after="0" w:before="0" w:line="100" w:lineRule="atLeast"/>
-        <w:contextualSpacing w:val="false"/>
-      </w:pPr>
-      <w:r>
-        <w:rPr>
-          <w:rFonts w:ascii="Courier New" w:cs="Courier New" w:hAnsi="Courier New"/>
-        </w:rPr>
-        <w:t>16   1     xxxx            xxxx</w:t>
-      </w:r>
-    </w:p>
-    <w:p>
-      <w:pPr>
-        <w:pStyle w:val="style0"/>
-        <w:spacing w:after="0" w:before="0" w:line="100" w:lineRule="atLeast"/>
-        <w:contextualSpacing w:val="false"/>
-      </w:pPr>
-      <w:r>
-        <w:rPr>
-          <w:rFonts w:ascii="Courier New" w:cs="Courier New" w:hAnsi="Courier New"/>
-        </w:rPr>
-        <w:t>17   0     xxxx            xxxx</w:t>
-      </w:r>
-    </w:p>
-    <w:p>
-      <w:pPr>
-        <w:pStyle w:val="style0"/>
-        <w:spacing w:after="0" w:before="0" w:line="100" w:lineRule="atLeast"/>
-        <w:contextualSpacing w:val="false"/>
-      </w:pPr>
-      <w:r>
-        <w:rPr>
-          <w:rFonts w:ascii="Courier New" w:cs="Courier New" w:hAnsi="Courier New"/>
-        </w:rPr>
-        <w:t>18   1     xxxx            xxxx</w:t>
+        <w:t>9   0     43ff           ffff</w:t>
+      </w:r>
+    </w:p>
+    <w:p>
+      <w:pPr>
+        <w:pStyle w:val="style0"/>
+        <w:spacing w:after="0" w:before="0" w:line="100" w:lineRule="atLeast"/>
+        <w:contextualSpacing w:val="false"/>
+      </w:pPr>
+      <w:r>
+        <w:rPr>
+          <w:rFonts w:ascii="Courier New" w:cs="Courier New" w:hAnsi="Courier New"/>
+        </w:rPr>
+        <w:t>10   1     43ff           ffff</w:t>
+      </w:r>
+    </w:p>
+    <w:p>
+      <w:pPr>
+        <w:pStyle w:val="style0"/>
+        <w:spacing w:after="0" w:before="0" w:line="100" w:lineRule="atLeast"/>
+        <w:contextualSpacing w:val="false"/>
+      </w:pPr>
+      <w:r>
+        <w:rPr>
+          <w:rFonts w:ascii="Courier New" w:cs="Courier New" w:hAnsi="Courier New"/>
+        </w:rPr>
+        <w:t>11   0     4f01           0000</w:t>
+      </w:r>
+    </w:p>
+    <w:p>
+      <w:pPr>
+        <w:pStyle w:val="style0"/>
+        <w:spacing w:after="0" w:before="0" w:line="100" w:lineRule="atLeast"/>
+        <w:contextualSpacing w:val="false"/>
+      </w:pPr>
+      <w:r>
+        <w:rPr>
+          <w:rFonts w:ascii="Courier New" w:cs="Courier New" w:hAnsi="Courier New"/>
+        </w:rPr>
+        <w:t>12   1     4f01           0000</w:t>
+      </w:r>
+    </w:p>
+    <w:p>
+      <w:pPr>
+        <w:pStyle w:val="style0"/>
+        <w:spacing w:after="0" w:before="0" w:line="100" w:lineRule="atLeast"/>
+        <w:contextualSpacing w:val="false"/>
+      </w:pPr>
+      <w:r>
+        <w:rPr>
+          <w:rFonts w:ascii="Courier New" w:cs="Courier New" w:hAnsi="Courier New"/>
+        </w:rPr>
+        <w:t>13   0     9d0a           fffe</w:t>
+      </w:r>
+    </w:p>
+    <w:p>
+      <w:pPr>
+        <w:pStyle w:val="style0"/>
+        <w:spacing w:after="0" w:before="0" w:line="100" w:lineRule="atLeast"/>
+        <w:contextualSpacing w:val="false"/>
+      </w:pPr>
+      <w:r>
+        <w:rPr>
+          <w:rFonts w:ascii="Courier New" w:cs="Courier New" w:hAnsi="Courier New"/>
+        </w:rPr>
+        <w:t>14   1     9d0a           fffe</w:t>
+      </w:r>
+    </w:p>
+    <w:p>
+      <w:pPr>
+        <w:pStyle w:val="style0"/>
+        <w:spacing w:after="0" w:before="0" w:line="100" w:lineRule="atLeast"/>
+        <w:contextualSpacing w:val="false"/>
+      </w:pPr>
+      <w:r>
+        <w:rPr>
+          <w:rFonts w:ascii="Courier New" w:cs="Courier New" w:hAnsi="Courier New"/>
+        </w:rPr>
+        <w:t>15   0     4f01           0001</w:t>
+      </w:r>
+    </w:p>
+    <w:p>
+      <w:pPr>
+        <w:pStyle w:val="style0"/>
+        <w:spacing w:after="0" w:before="0" w:line="100" w:lineRule="atLeast"/>
+        <w:contextualSpacing w:val="false"/>
+      </w:pPr>
+      <w:r>
+        <w:rPr>
+          <w:rFonts w:ascii="Courier New" w:cs="Courier New" w:hAnsi="Courier New"/>
+        </w:rPr>
+        <w:t>16   1     4f01           0001</w:t>
+      </w:r>
+    </w:p>
+    <w:p>
+      <w:pPr>
+        <w:pStyle w:val="style0"/>
+        <w:spacing w:after="0" w:before="0" w:line="100" w:lineRule="atLeast"/>
+        <w:contextualSpacing w:val="false"/>
+      </w:pPr>
+      <w:r>
+        <w:rPr>
+          <w:rFonts w:ascii="Courier New" w:cs="Courier New" w:hAnsi="Courier New"/>
+        </w:rPr>
+        <w:t>17   0     9d0a           ffff</w:t>
+      </w:r>
+    </w:p>
+    <w:p>
+      <w:pPr>
+        <w:pStyle w:val="style0"/>
+        <w:spacing w:after="0" w:before="0" w:line="100" w:lineRule="atLeast"/>
+        <w:contextualSpacing w:val="false"/>
+      </w:pPr>
+      <w:r>
+        <w:rPr>
+          <w:rFonts w:ascii="Courier New" w:cs="Courier New" w:hAnsi="Courier New"/>
+        </w:rPr>
+        <w:t>18   1     9d0a           ffff</w:t>
+      </w:r>
+    </w:p>
+    <w:p>
+      <w:pPr>
+        <w:pStyle w:val="style0"/>
+        <w:spacing w:after="0" w:before="0" w:line="100" w:lineRule="atLeast"/>
+        <w:contextualSpacing w:val="false"/>
+      </w:pPr>
+      <w:r>
+        <w:rPr>
+          <w:rFonts w:ascii="Courier New" w:cs="Courier New" w:hAnsi="Courier New"/>
+        </w:rPr>
+        <w:t>19   0     4f01           0002</w:t>
+      </w:r>
+    </w:p>
+    <w:p>
+      <w:pPr>
+        <w:pStyle w:val="style0"/>
+        <w:spacing w:after="0" w:before="0" w:line="100" w:lineRule="atLeast"/>
+        <w:contextualSpacing w:val="false"/>
+      </w:pPr>
+      <w:r>
+        <w:rPr>
+          <w:rFonts w:ascii="Courier New" w:cs="Courier New" w:hAnsi="Courier New"/>
+        </w:rPr>
+        <w:t>20   1     4f01           0002</w:t>
+      </w:r>
+    </w:p>
+    <w:p>
+      <w:pPr>
+        <w:pStyle w:val="style0"/>
+        <w:spacing w:after="0" w:before="0" w:line="100" w:lineRule="atLeast"/>
+        <w:contextualSpacing w:val="false"/>
+      </w:pPr>
+      <w:r>
+        <w:rPr>
+          <w:rFonts w:ascii="Courier New" w:cs="Courier New" w:hAnsi="Courier New"/>
+        </w:rPr>
+        <w:t>21   0     9d0a           0000</w:t>
+      </w:r>
+    </w:p>
+    <w:p>
+      <w:pPr>
+        <w:pStyle w:val="style0"/>
+        <w:spacing w:after="0" w:before="0" w:line="100" w:lineRule="atLeast"/>
+        <w:contextualSpacing w:val="false"/>
+      </w:pPr>
+      <w:r>
+        <w:rPr>
+          <w:rFonts w:ascii="Courier New" w:cs="Courier New" w:hAnsi="Courier New"/>
+        </w:rPr>
+        <w:t>22   1     9d0a           0000</w:t>
+      </w:r>
+    </w:p>
+    <w:p>
+      <w:pPr>
+        <w:pStyle w:val="style0"/>
+        <w:spacing w:after="0" w:before="0" w:line="100" w:lineRule="atLeast"/>
+        <w:contextualSpacing w:val="false"/>
+      </w:pPr>
+      <w:r>
+        <w:rPr>
+          <w:rFonts w:ascii="Courier New" w:cs="Courier New" w:hAnsi="Courier New"/>
+        </w:rPr>
+        <w:t>23   0     0000           0000</w:t>
+      </w:r>
+    </w:p>
+    <w:p>
+      <w:pPr>
+        <w:pStyle w:val="style0"/>
+        <w:spacing w:after="0" w:before="0" w:line="100" w:lineRule="atLeast"/>
+        <w:contextualSpacing w:val="false"/>
+      </w:pPr>
+      <w:r>
+        <w:rPr>
+          <w:rFonts w:ascii="Courier New" w:cs="Courier New" w:hAnsi="Courier New"/>
+        </w:rPr>
+        <w:t>24   1     0000           0000</w:t>
+      </w:r>
+    </w:p>
+    <w:p>
+      <w:pPr>
+        <w:pStyle w:val="style0"/>
+        <w:spacing w:after="0" w:before="0" w:line="100" w:lineRule="atLeast"/>
+        <w:contextualSpacing w:val="false"/>
+      </w:pPr>
+      <w:r>
+        <w:rPr>
+          <w:rFonts w:ascii="Courier New" w:cs="Courier New" w:hAnsi="Courier New"/>
+        </w:rPr>
+        <w:t>25   0     xxxx           00XX</w:t>
+      </w:r>
+    </w:p>
+    <w:p>
+      <w:pPr>
+        <w:pStyle w:val="style0"/>
+        <w:spacing w:after="0" w:before="0" w:line="100" w:lineRule="atLeast"/>
+        <w:contextualSpacing w:val="false"/>
+      </w:pPr>
+      <w:r>
+        <w:rPr>
+          <w:rFonts w:ascii="Courier New" w:cs="Courier New" w:hAnsi="Courier New"/>
+        </w:rPr>
+        <w:t>26   1     xxxx           xxxX</w:t>
+      </w:r>
+    </w:p>
+    <w:p>
+      <w:pPr>
+        <w:pStyle w:val="style0"/>
+        <w:spacing w:after="0" w:before="0" w:line="100" w:lineRule="atLeast"/>
+        <w:contextualSpacing w:val="false"/>
+      </w:pPr>
+      <w:r>
+        <w:rPr>
+          <w:rFonts w:ascii="Courier New" w:cs="Courier New" w:hAnsi="Courier New"/>
+        </w:rPr>
+        <w:t>27   0     xxxx           xxxX</w:t>
+      </w:r>
+    </w:p>
+    <w:p>
+      <w:pPr>
+        <w:pStyle w:val="style0"/>
+        <w:spacing w:after="0" w:before="0" w:line="100" w:lineRule="atLeast"/>
+        <w:contextualSpacing w:val="false"/>
+      </w:pPr>
+      <w:r>
+        <w:rPr>
+          <w:rFonts w:ascii="Courier New" w:cs="Courier New" w:hAnsi="Courier New"/>
+        </w:rPr>
+        <w:t>28   1     xxxx           xxxX</w:t>
+      </w:r>
+    </w:p>
+    <w:p>
+      <w:pPr>
+        <w:pStyle w:val="style0"/>
+        <w:spacing w:after="0" w:before="0" w:line="100" w:lineRule="atLeast"/>
+        <w:contextualSpacing w:val="false"/>
+      </w:pPr>
+      <w:r>
+        <w:rPr>
+          <w:rFonts w:ascii="Courier New" w:cs="Courier New" w:hAnsi="Courier New"/>
+        </w:rPr>
+        <w:t>29   0     xxxx           xxxX</w:t>
+      </w:r>
+    </w:p>
+    <w:p>
+      <w:pPr>
+        <w:pStyle w:val="style0"/>
+        <w:spacing w:after="0" w:before="0" w:line="100" w:lineRule="atLeast"/>
+        <w:contextualSpacing w:val="false"/>
+      </w:pPr>
+      <w:r>
+        <w:rPr>
+          <w:rFonts w:ascii="Courier New" w:cs="Courier New" w:hAnsi="Courier New"/>
+        </w:rPr>
+        <w:t>30   1     xxxx           xxxX</w:t>
+      </w:r>
+    </w:p>
+    <w:p>
+      <w:pPr>
+        <w:pStyle w:val="style0"/>
+        <w:spacing w:after="0" w:before="0" w:line="100" w:lineRule="atLeast"/>
+        <w:contextualSpacing w:val="false"/>
+      </w:pPr>
+      <w:r>
+        <w:rPr>
+          <w:rFonts w:ascii="Courier New" w:cs="Courier New" w:hAnsi="Courier New"/>
+        </w:rPr>
+        <w:t>31   0     xxxx           xxxX</w:t>
+      </w:r>
+    </w:p>
+    <w:p>
+      <w:pPr>
+        <w:pStyle w:val="style0"/>
+        <w:spacing w:after="0" w:before="0" w:line="100" w:lineRule="atLeast"/>
+        <w:contextualSpacing w:val="false"/>
+      </w:pPr>
+      <w:r>
+        <w:rPr>
+          <w:rFonts w:ascii="Courier New" w:cs="Courier New" w:hAnsi="Courier New"/>
+        </w:rPr>
+        <w:t>32   1     xxxx           xxxX</w:t>
+      </w:r>
+    </w:p>
+    <w:p>
+      <w:pPr>
+        <w:pStyle w:val="style0"/>
+        <w:spacing w:after="0" w:before="0" w:line="100" w:lineRule="atLeast"/>
+        <w:contextualSpacing w:val="false"/>
+      </w:pPr>
+      <w:r>
+        <w:rPr/>
       </w:r>
     </w:p>
     <w:sectPr>
@@ -5588,7 +6487,7 @@
       <w:pgNumType w:fmt="decimal"/>
       <w:formProt w:val="false"/>
       <w:textDirection w:val="lrTb"/>
-      <w:docGrid w:charSpace="12082" w:linePitch="360" w:type="default"/>
+      <w:docGrid w:charSpace="18022" w:linePitch="360" w:type="default"/>
     </w:sectPr>
   </w:body>
 </w:document>
@@ -5696,9 +6595,6 @@
       <w:lvlText w:val=""/>
       <w:lvlJc w:val="left"/>
       <w:pPr>
-        <w:tabs>
-          <w:tab w:pos="432" w:val="num"/>
-        </w:tabs>
         <w:ind w:hanging="432" w:left="432"/>
       </w:pPr>
     </w:lvl>
@@ -5783,11 +6679,109 @@
       </w:pPr>
     </w:lvl>
   </w:abstractNum>
+  <w:abstractNum w:abstractNumId="3">
+    <w:lvl w:ilvl="0">
+      <w:start w:val="1"/>
+      <w:numFmt w:val="none"/>
+      <w:suff w:val="nothing"/>
+      <w:lvlText w:val=""/>
+      <w:lvlJc w:val="left"/>
+      <w:pPr>
+        <w:tabs>
+          <w:tab w:pos="432" w:val="num"/>
+        </w:tabs>
+        <w:ind w:hanging="432" w:left="432"/>
+      </w:pPr>
+    </w:lvl>
+    <w:lvl w:ilvl="1">
+      <w:start w:val="1"/>
+      <w:numFmt w:val="none"/>
+      <w:suff w:val="nothing"/>
+      <w:lvlText w:val=""/>
+      <w:lvlJc w:val="left"/>
+      <w:pPr>
+        <w:ind w:hanging="576" w:left="576"/>
+      </w:pPr>
+    </w:lvl>
+    <w:lvl w:ilvl="2">
+      <w:start w:val="1"/>
+      <w:numFmt w:val="none"/>
+      <w:suff w:val="nothing"/>
+      <w:lvlText w:val=""/>
+      <w:lvlJc w:val="left"/>
+      <w:pPr>
+        <w:ind w:hanging="720" w:left="720"/>
+      </w:pPr>
+    </w:lvl>
+    <w:lvl w:ilvl="3">
+      <w:start w:val="1"/>
+      <w:numFmt w:val="none"/>
+      <w:suff w:val="nothing"/>
+      <w:lvlText w:val=""/>
+      <w:lvlJc w:val="left"/>
+      <w:pPr>
+        <w:ind w:hanging="864" w:left="864"/>
+      </w:pPr>
+    </w:lvl>
+    <w:lvl w:ilvl="4">
+      <w:start w:val="1"/>
+      <w:numFmt w:val="none"/>
+      <w:suff w:val="nothing"/>
+      <w:lvlText w:val=""/>
+      <w:lvlJc w:val="left"/>
+      <w:pPr>
+        <w:ind w:hanging="1008" w:left="1008"/>
+      </w:pPr>
+    </w:lvl>
+    <w:lvl w:ilvl="5">
+      <w:start w:val="1"/>
+      <w:numFmt w:val="none"/>
+      <w:suff w:val="nothing"/>
+      <w:lvlText w:val=""/>
+      <w:lvlJc w:val="left"/>
+      <w:pPr>
+        <w:ind w:hanging="1152" w:left="1152"/>
+      </w:pPr>
+    </w:lvl>
+    <w:lvl w:ilvl="6">
+      <w:start w:val="1"/>
+      <w:numFmt w:val="none"/>
+      <w:suff w:val="nothing"/>
+      <w:lvlText w:val=""/>
+      <w:lvlJc w:val="left"/>
+      <w:pPr>
+        <w:ind w:hanging="1296" w:left="1296"/>
+      </w:pPr>
+    </w:lvl>
+    <w:lvl w:ilvl="7">
+      <w:start w:val="1"/>
+      <w:numFmt w:val="none"/>
+      <w:suff w:val="nothing"/>
+      <w:lvlText w:val=""/>
+      <w:lvlJc w:val="left"/>
+      <w:pPr>
+        <w:ind w:hanging="1440" w:left="1440"/>
+      </w:pPr>
+    </w:lvl>
+    <w:lvl w:ilvl="8">
+      <w:start w:val="1"/>
+      <w:numFmt w:val="none"/>
+      <w:suff w:val="nothing"/>
+      <w:lvlText w:val=""/>
+      <w:lvlJc w:val="left"/>
+      <w:pPr>
+        <w:ind w:hanging="1584" w:left="1584"/>
+      </w:pPr>
+    </w:lvl>
+  </w:abstractNum>
   <w:num w:numId="1">
     <w:abstractNumId w:val="1"/>
   </w:num>
   <w:num w:numId="2">
     <w:abstractNumId w:val="2"/>
+  </w:num>
+  <w:num w:numId="3">
+    <w:abstractNumId w:val="3"/>
   </w:num>
 </w:numbering>
 </file>
@@ -6073,14 +7067,7 @@
     <w:name w:val="Heading 4 Char"/>
     <w:basedOn w:val="style15"/>
     <w:next w:val="style20"/>
-    <w:rPr>
-      <w:rFonts w:ascii="Calibri Light" w:hAnsi="Calibri Light"/>
-      <w:i/>
-      <w:iCs/>
-      <w:color w:val="864A04"/>
-      <w:sz w:val="28"/>
-      <w:szCs w:val="28"/>
-    </w:rPr>
+    <w:rPr/>
   </w:style>
   <w:style w:styleId="style21" w:type="character">
     <w:name w:val="Heading 5 Char"/>
@@ -6256,10 +7243,20 @@
       <w:spacing w:val="0"/>
     </w:rPr>
   </w:style>
-  <w:style w:styleId="style36" w:type="paragraph">
+  <w:style w:styleId="style36" w:type="character">
+    <w:name w:val="Balloon Text Char"/>
+    <w:basedOn w:val="style15"/>
+    <w:next w:val="style36"/>
+    <w:rPr>
+      <w:rFonts w:ascii="Segoe UI" w:cs="Segoe UI" w:eastAsia="Arial" w:hAnsi="Segoe UI"/>
+      <w:sz w:val="18"/>
+      <w:szCs w:val="18"/>
+    </w:rPr>
+  </w:style>
+  <w:style w:styleId="style37" w:type="paragraph">
     <w:name w:val="Heading"/>
     <w:basedOn w:val="style0"/>
-    <w:next w:val="style37"/>
+    <w:next w:val="style38"/>
     <w:pPr>
       <w:keepNext/>
       <w:spacing w:after="120" w:before="240"/>
@@ -6271,27 +7268,27 @@
       <w:szCs w:val="28"/>
     </w:rPr>
   </w:style>
-  <w:style w:styleId="style37" w:type="paragraph">
+  <w:style w:styleId="style38" w:type="paragraph">
     <w:name w:val="Text Body"/>
     <w:basedOn w:val="style0"/>
-    <w:next w:val="style37"/>
+    <w:next w:val="style38"/>
     <w:pPr>
       <w:spacing w:after="120" w:before="0"/>
       <w:contextualSpacing w:val="false"/>
     </w:pPr>
     <w:rPr/>
   </w:style>
-  <w:style w:styleId="style38" w:type="paragraph">
+  <w:style w:styleId="style39" w:type="paragraph">
     <w:name w:val="List"/>
-    <w:basedOn w:val="style37"/>
-    <w:next w:val="style38"/>
+    <w:basedOn w:val="style38"/>
+    <w:next w:val="style39"/>
     <w:pPr/>
     <w:rPr/>
   </w:style>
-  <w:style w:styleId="style39" w:type="paragraph">
+  <w:style w:styleId="style40" w:type="paragraph">
     <w:name w:val="Caption"/>
     <w:basedOn w:val="style0"/>
-    <w:next w:val="style39"/>
+    <w:next w:val="style40"/>
     <w:pPr>
       <w:suppressLineNumbers/>
       <w:spacing w:after="120" w:before="120"/>
@@ -6304,19 +7301,19 @@
       <w:szCs w:val="24"/>
     </w:rPr>
   </w:style>
-  <w:style w:styleId="style40" w:type="paragraph">
+  <w:style w:styleId="style41" w:type="paragraph">
     <w:name w:val="Index"/>
     <w:basedOn w:val="style0"/>
-    <w:next w:val="style40"/>
+    <w:next w:val="style41"/>
     <w:pPr>
       <w:suppressLineNumbers/>
     </w:pPr>
     <w:rPr/>
   </w:style>
-  <w:style w:styleId="style41" w:type="paragraph">
+  <w:style w:styleId="style42" w:type="paragraph">
     <w:name w:val="caption"/>
     <w:basedOn w:val="style0"/>
-    <w:next w:val="style41"/>
+    <w:next w:val="style42"/>
     <w:pPr>
       <w:spacing w:line="100" w:lineRule="atLeast"/>
     </w:pPr>
@@ -6328,10 +7325,10 @@
       <w:szCs w:val="16"/>
     </w:rPr>
   </w:style>
-  <w:style w:styleId="style42" w:type="paragraph">
+  <w:style w:styleId="style43" w:type="paragraph">
     <w:name w:val="Title"/>
     <w:basedOn w:val="style0"/>
-    <w:next w:val="style42"/>
+    <w:next w:val="style43"/>
     <w:pPr>
       <w:spacing w:after="0" w:before="0" w:line="100" w:lineRule="atLeast"/>
       <w:contextualSpacing/>
@@ -6346,10 +7343,10 @@
       <w:szCs w:val="96"/>
     </w:rPr>
   </w:style>
-  <w:style w:styleId="style43" w:type="paragraph">
+  <w:style w:styleId="style44" w:type="paragraph">
     <w:name w:val="Subtitle"/>
     <w:basedOn w:val="style0"/>
-    <w:next w:val="style43"/>
+    <w:next w:val="style44"/>
     <w:pPr>
       <w:spacing w:after="240" w:before="0"/>
       <w:contextualSpacing w:val="false"/>
@@ -6365,9 +7362,9 @@
       <w:szCs w:val="28"/>
     </w:rPr>
   </w:style>
-  <w:style w:styleId="style44" w:type="paragraph">
+  <w:style w:styleId="style45" w:type="paragraph">
     <w:name w:val="No Spacing"/>
-    <w:next w:val="style44"/>
+    <w:next w:val="style45"/>
     <w:pPr>
       <w:widowControl/>
       <w:suppressAutoHyphens w:val="true"/>
@@ -6382,10 +7379,10 @@
       <w:lang w:bidi="ar-SA" w:eastAsia="en-US" w:val="en-US"/>
     </w:rPr>
   </w:style>
-  <w:style w:styleId="style45" w:type="paragraph">
+  <w:style w:styleId="style46" w:type="paragraph">
     <w:name w:val="List Paragraph"/>
     <w:basedOn w:val="style0"/>
-    <w:next w:val="style45"/>
+    <w:next w:val="style46"/>
     <w:pPr>
       <w:spacing w:after="160" w:before="0"/>
       <w:ind w:hanging="0" w:left="720" w:right="0"/>
@@ -6393,10 +7390,10 @@
     </w:pPr>
     <w:rPr/>
   </w:style>
-  <w:style w:styleId="style46" w:type="paragraph">
+  <w:style w:styleId="style47" w:type="paragraph">
     <w:name w:val="Quote"/>
     <w:basedOn w:val="style0"/>
-    <w:next w:val="style46"/>
+    <w:next w:val="style47"/>
     <w:pPr>
       <w:spacing w:after="160" w:before="160"/>
       <w:ind w:hanging="0" w:left="720" w:right="720"/>
@@ -6410,10 +7407,10 @@
       <w:szCs w:val="24"/>
     </w:rPr>
   </w:style>
-  <w:style w:styleId="style47" w:type="paragraph">
+  <w:style w:styleId="style48" w:type="paragraph">
     <w:name w:val="Intense Quote"/>
     <w:basedOn w:val="style0"/>
-    <w:next w:val="style47"/>
+    <w:next w:val="style48"/>
     <w:pPr>
       <w:pBdr>
         <w:top w:color="F8931D" w:space="0" w:sz="24" w:val="single"/>
@@ -6434,10 +7431,10 @@
       <w:szCs w:val="24"/>
     </w:rPr>
   </w:style>
-  <w:style w:styleId="style48" w:type="paragraph">
+  <w:style w:styleId="style49" w:type="paragraph">
     <w:name w:val="Contents Heading"/>
     <w:basedOn w:val="style1"/>
-    <w:next w:val="style48"/>
+    <w:next w:val="style49"/>
     <w:pPr>
       <w:suppressLineNumbers/>
     </w:pPr>
@@ -6448,18 +7445,18 @@
       <w:szCs w:val="32"/>
     </w:rPr>
   </w:style>
-  <w:style w:styleId="style49" w:type="paragraph">
-    <w:name w:val="Preformatted Text"/>
+  <w:style w:styleId="style50" w:type="paragraph">
+    <w:name w:val="Balloon Text"/>
     <w:basedOn w:val="style0"/>
-    <w:next w:val="style49"/>
+    <w:next w:val="style50"/>
     <w:pPr>
-      <w:spacing w:after="0" w:before="0"/>
+      <w:spacing w:after="0" w:before="0" w:line="100" w:lineRule="atLeast"/>
       <w:contextualSpacing w:val="false"/>
     </w:pPr>
     <w:rPr>
-      <w:rFonts w:ascii="Inconsolata-g" w:cs="Inconsolata-g" w:eastAsia="Inconsolata-g" w:hAnsi="Inconsolata-g"/>
-      <w:sz w:val="20"/>
-      <w:szCs w:val="20"/>
+      <w:rFonts w:ascii="Segoe UI" w:cs="Segoe UI" w:hAnsi="Segoe UI"/>
+      <w:sz w:val="18"/>
+      <w:szCs w:val="18"/>
     </w:rPr>
   </w:style>
 </w:styles>

</xml_diff>